<commit_message>
Changes to add first user story
</commit_message>
<xml_diff>
--- a/Course_Project/doc/Iteration_1_Requirements.docx
+++ b/Course_Project/doc/Iteration_1_Requirements.docx
@@ -66,25 +66,7 @@
           <w:sz w:val="24"/>
           <w:szCs w:val="24"/>
         </w:rPr>
-        <w:t xml:space="preserve">As a user, I want to update the inventory (change price, availability, add new </w:t>
-      </w:r>
-      <w:proofErr w:type="gramStart"/>
-      <w:r>
-        <w:rPr>
-          <w:rFonts w:ascii="Times New Roman" w:eastAsia="Times New Roman" w:hAnsi="Times New Roman" w:cs="Times New Roman"/>
-          <w:sz w:val="24"/>
-          <w:szCs w:val="24"/>
-        </w:rPr>
-        <w:t>products,...</w:t>
-      </w:r>
-      <w:proofErr w:type="gramEnd"/>
-      <w:r>
-        <w:rPr>
-          <w:rFonts w:ascii="Times New Roman" w:eastAsia="Times New Roman" w:hAnsi="Times New Roman" w:cs="Times New Roman"/>
-          <w:sz w:val="24"/>
-          <w:szCs w:val="24"/>
-        </w:rPr>
-        <w:t>)</w:t>
+        <w:t>As a user, I want to update the inventory (change price, availability, add new products,...)</w:t>
       </w:r>
     </w:p>
     <w:p>
@@ -127,17 +109,731 @@
     </w:p>
     <w:p>
       <w:pPr>
-        <w:rPr>
-          <w:rFonts w:ascii="Times New Roman" w:hAnsi="Times New Roman" w:cs="Times New Roman"/>
-          <w:sz w:val="24"/>
-          <w:szCs w:val="24"/>
-        </w:rPr>
-      </w:pPr>
+        <w:shd w:val="clear" w:color="auto" w:fill="FFFFFF"/>
+        <w:spacing w:before="180" w:after="180" w:line="240" w:lineRule="auto"/>
+        <w:rPr>
+          <w:rFonts w:ascii="Times New Roman" w:eastAsia="Times New Roman" w:hAnsi="Times New Roman" w:cs="Times New Roman"/>
+          <w:sz w:val="24"/>
+          <w:szCs w:val="24"/>
+        </w:rPr>
+      </w:pPr>
+      <w:r>
+        <w:rPr>
+          <w:rFonts w:ascii="Times New Roman" w:eastAsia="Times New Roman" w:hAnsi="Times New Roman" w:cs="Times New Roman"/>
+          <w:sz w:val="24"/>
+          <w:szCs w:val="24"/>
+        </w:rPr>
+        <w:t>Use Case: Checkout</w:t>
+      </w:r>
+    </w:p>
+    <w:p>
+      <w:pPr>
+        <w:shd w:val="clear" w:color="auto" w:fill="FFFFFF"/>
+        <w:spacing w:before="180" w:after="180" w:line="240" w:lineRule="auto"/>
+        <w:rPr>
+          <w:rFonts w:ascii="Times New Roman" w:eastAsia="Times New Roman" w:hAnsi="Times New Roman" w:cs="Times New Roman"/>
+          <w:sz w:val="24"/>
+          <w:szCs w:val="24"/>
+        </w:rPr>
+      </w:pPr>
+      <w:r>
+        <w:rPr>
+          <w:rFonts w:ascii="Times New Roman" w:eastAsia="Times New Roman" w:hAnsi="Times New Roman" w:cs="Times New Roman"/>
+          <w:sz w:val="24"/>
+          <w:szCs w:val="24"/>
+        </w:rPr>
+        <w:t>Steps:</w:t>
+      </w:r>
+    </w:p>
+    <w:p>
+      <w:pPr>
+        <w:pStyle w:val="ListParagraph"/>
+        <w:numPr>
+          <w:ilvl w:val="0"/>
+          <w:numId w:val="2"/>
+        </w:numPr>
+        <w:shd w:val="clear" w:color="auto" w:fill="FFFFFF"/>
+        <w:spacing w:before="180" w:after="180" w:line="240" w:lineRule="auto"/>
+        <w:rPr>
+          <w:rFonts w:ascii="Times New Roman" w:eastAsia="Times New Roman" w:hAnsi="Times New Roman" w:cs="Times New Roman"/>
+          <w:sz w:val="24"/>
+          <w:szCs w:val="24"/>
+        </w:rPr>
+      </w:pPr>
+      <w:r>
+        <w:rPr>
+          <w:rFonts w:ascii="Times New Roman" w:eastAsia="Times New Roman" w:hAnsi="Times New Roman" w:cs="Times New Roman"/>
+          <w:sz w:val="24"/>
+          <w:szCs w:val="24"/>
+        </w:rPr>
+        <w:t xml:space="preserve">The system displays the main screen </w:t>
+      </w:r>
+    </w:p>
+    <w:p>
+      <w:pPr>
+        <w:shd w:val="clear" w:color="auto" w:fill="FFFFFF"/>
+        <w:spacing w:before="180" w:after="180" w:line="240" w:lineRule="auto"/>
+        <w:ind w:left="360"/>
+        <w:rPr>
+          <w:rFonts w:ascii="Times New Roman" w:eastAsia="Times New Roman" w:hAnsi="Times New Roman" w:cs="Times New Roman"/>
+          <w:sz w:val="24"/>
+          <w:szCs w:val="24"/>
+        </w:rPr>
+      </w:pPr>
+      <w:r>
+        <w:rPr>
+          <w:rFonts w:ascii="Times New Roman" w:eastAsia="Times New Roman" w:hAnsi="Times New Roman" w:cs="Times New Roman"/>
+          <w:noProof/>
+          <w:sz w:val="24"/>
+          <w:szCs w:val="24"/>
+        </w:rPr>
+        <w:drawing>
+          <wp:inline distT="0" distB="0" distL="0" distR="0">
+            <wp:extent cx="4438650" cy="2496741"/>
+            <wp:effectExtent l="0" t="0" r="0" b="0"/>
+            <wp:docPr id="1" name="Picture 1"/>
+            <wp:cNvGraphicFramePr>
+              <a:graphicFrameLocks xmlns:a="http://schemas.openxmlformats.org/drawingml/2006/main" noChangeAspect="1"/>
+            </wp:cNvGraphicFramePr>
+            <a:graphic xmlns:a="http://schemas.openxmlformats.org/drawingml/2006/main">
+              <a:graphicData uri="http://schemas.openxmlformats.org/drawingml/2006/picture">
+                <pic:pic xmlns:pic="http://schemas.openxmlformats.org/drawingml/2006/picture">
+                  <pic:nvPicPr>
+                    <pic:cNvPr id="1" name="Slide1.JPG"/>
+                    <pic:cNvPicPr/>
+                  </pic:nvPicPr>
+                  <pic:blipFill>
+                    <a:blip r:embed="rId7" cstate="print">
+                      <a:extLst>
+                        <a:ext uri="{28A0092B-C50C-407E-A947-70E740481C1C}">
+                          <a14:useLocalDpi xmlns:a14="http://schemas.microsoft.com/office/drawing/2010/main" val="0"/>
+                        </a:ext>
+                      </a:extLst>
+                    </a:blip>
+                    <a:stretch>
+                      <a:fillRect/>
+                    </a:stretch>
+                  </pic:blipFill>
+                  <pic:spPr>
+                    <a:xfrm>
+                      <a:off x="0" y="0"/>
+                      <a:ext cx="4451231" cy="2503818"/>
+                    </a:xfrm>
+                    <a:prstGeom prst="rect">
+                      <a:avLst/>
+                    </a:prstGeom>
+                  </pic:spPr>
+                </pic:pic>
+              </a:graphicData>
+            </a:graphic>
+          </wp:inline>
+        </w:drawing>
+      </w:r>
+    </w:p>
+    <w:p>
+      <w:pPr>
+        <w:pStyle w:val="ListParagraph"/>
+        <w:numPr>
+          <w:ilvl w:val="0"/>
+          <w:numId w:val="2"/>
+        </w:numPr>
+        <w:shd w:val="clear" w:color="auto" w:fill="FFFFFF"/>
+        <w:spacing w:before="180" w:after="180" w:line="240" w:lineRule="auto"/>
+        <w:rPr>
+          <w:rFonts w:ascii="Times New Roman" w:eastAsia="Times New Roman" w:hAnsi="Times New Roman" w:cs="Times New Roman"/>
+          <w:sz w:val="24"/>
+          <w:szCs w:val="24"/>
+        </w:rPr>
+      </w:pPr>
+      <w:r>
+        <w:rPr>
+          <w:rFonts w:ascii="Times New Roman" w:eastAsia="Times New Roman" w:hAnsi="Times New Roman" w:cs="Times New Roman"/>
+          <w:sz w:val="24"/>
+          <w:szCs w:val="24"/>
+        </w:rPr>
+        <w:t xml:space="preserve">The system displays the checkout screen </w:t>
+      </w:r>
+    </w:p>
+    <w:p>
+      <w:pPr>
+        <w:shd w:val="clear" w:color="auto" w:fill="FFFFFF"/>
+        <w:spacing w:before="180" w:after="180" w:line="240" w:lineRule="auto"/>
+        <w:rPr>
+          <w:rFonts w:ascii="Times New Roman" w:eastAsia="Times New Roman" w:hAnsi="Times New Roman" w:cs="Times New Roman"/>
+          <w:sz w:val="24"/>
+          <w:szCs w:val="24"/>
+        </w:rPr>
+      </w:pPr>
+      <w:r>
+        <w:rPr>
+          <w:rFonts w:ascii="Times New Roman" w:eastAsia="Times New Roman" w:hAnsi="Times New Roman" w:cs="Times New Roman"/>
+          <w:noProof/>
+          <w:sz w:val="24"/>
+          <w:szCs w:val="24"/>
+        </w:rPr>
+        <w:drawing>
+          <wp:inline distT="0" distB="0" distL="0" distR="0">
+            <wp:extent cx="3999654" cy="2249805"/>
+            <wp:effectExtent l="0" t="0" r="1270" b="0"/>
+            <wp:docPr id="2" name="Picture 2"/>
+            <wp:cNvGraphicFramePr>
+              <a:graphicFrameLocks xmlns:a="http://schemas.openxmlformats.org/drawingml/2006/main" noChangeAspect="1"/>
+            </wp:cNvGraphicFramePr>
+            <a:graphic xmlns:a="http://schemas.openxmlformats.org/drawingml/2006/main">
+              <a:graphicData uri="http://schemas.openxmlformats.org/drawingml/2006/picture">
+                <pic:pic xmlns:pic="http://schemas.openxmlformats.org/drawingml/2006/picture">
+                  <pic:nvPicPr>
+                    <pic:cNvPr id="2" name="Slide2.JPG"/>
+                    <pic:cNvPicPr/>
+                  </pic:nvPicPr>
+                  <pic:blipFill>
+                    <a:blip r:embed="rId8" cstate="print">
+                      <a:extLst>
+                        <a:ext uri="{28A0092B-C50C-407E-A947-70E740481C1C}">
+                          <a14:useLocalDpi xmlns:a14="http://schemas.microsoft.com/office/drawing/2010/main" val="0"/>
+                        </a:ext>
+                      </a:extLst>
+                    </a:blip>
+                    <a:stretch>
+                      <a:fillRect/>
+                    </a:stretch>
+                  </pic:blipFill>
+                  <pic:spPr>
+                    <a:xfrm>
+                      <a:off x="0" y="0"/>
+                      <a:ext cx="3999654" cy="2249805"/>
+                    </a:xfrm>
+                    <a:prstGeom prst="rect">
+                      <a:avLst/>
+                    </a:prstGeom>
+                  </pic:spPr>
+                </pic:pic>
+              </a:graphicData>
+            </a:graphic>
+          </wp:inline>
+        </w:drawing>
+      </w:r>
+    </w:p>
+    <w:p>
+      <w:pPr>
+        <w:shd w:val="clear" w:color="auto" w:fill="FFFFFF"/>
+        <w:spacing w:before="180" w:after="180" w:line="240" w:lineRule="auto"/>
+        <w:rPr>
+          <w:rFonts w:ascii="Times New Roman" w:eastAsia="Times New Roman" w:hAnsi="Times New Roman" w:cs="Times New Roman"/>
+          <w:sz w:val="24"/>
+          <w:szCs w:val="24"/>
+        </w:rPr>
+      </w:pPr>
+      <w:r>
+        <w:rPr>
+          <w:rFonts w:ascii="Times New Roman" w:eastAsia="Times New Roman" w:hAnsi="Times New Roman" w:cs="Times New Roman"/>
+          <w:sz w:val="24"/>
+          <w:szCs w:val="24"/>
+        </w:rPr>
+        <w:lastRenderedPageBreak/>
+        <w:t>3. User clicks a button to add a new item</w:t>
+      </w:r>
+    </w:p>
+    <w:p>
+      <w:pPr>
+        <w:shd w:val="clear" w:color="auto" w:fill="FFFFFF"/>
+        <w:spacing w:before="180" w:after="180" w:line="240" w:lineRule="auto"/>
+        <w:rPr>
+          <w:rFonts w:ascii="Times New Roman" w:eastAsia="Times New Roman" w:hAnsi="Times New Roman" w:cs="Times New Roman"/>
+          <w:sz w:val="24"/>
+          <w:szCs w:val="24"/>
+        </w:rPr>
+      </w:pPr>
+      <w:r>
+        <w:rPr>
+          <w:rFonts w:ascii="Times New Roman" w:eastAsia="Times New Roman" w:hAnsi="Times New Roman" w:cs="Times New Roman"/>
+          <w:sz w:val="24"/>
+          <w:szCs w:val="24"/>
+        </w:rPr>
+        <w:t>4.System updates info of the new item in the list of items</w:t>
+      </w:r>
+    </w:p>
+    <w:p>
+      <w:pPr>
+        <w:shd w:val="clear" w:color="auto" w:fill="FFFFFF"/>
+        <w:spacing w:before="180" w:after="180" w:line="240" w:lineRule="auto"/>
+        <w:rPr>
+          <w:rFonts w:ascii="Times New Roman" w:eastAsia="Times New Roman" w:hAnsi="Times New Roman" w:cs="Times New Roman"/>
+          <w:sz w:val="24"/>
+          <w:szCs w:val="24"/>
+        </w:rPr>
+      </w:pPr>
+      <w:r>
+        <w:rPr>
+          <w:rFonts w:ascii="Times New Roman" w:eastAsia="Times New Roman" w:hAnsi="Times New Roman" w:cs="Times New Roman"/>
+          <w:sz w:val="24"/>
+          <w:szCs w:val="24"/>
+        </w:rPr>
+        <w:t>5. User repeats step 4 for all items</w:t>
+      </w:r>
+    </w:p>
+    <w:p>
+      <w:pPr>
+        <w:shd w:val="clear" w:color="auto" w:fill="FFFFFF"/>
+        <w:spacing w:before="180" w:after="180" w:line="240" w:lineRule="auto"/>
+        <w:rPr>
+          <w:rFonts w:ascii="Times New Roman" w:eastAsia="Times New Roman" w:hAnsi="Times New Roman" w:cs="Times New Roman"/>
+          <w:sz w:val="24"/>
+          <w:szCs w:val="24"/>
+        </w:rPr>
+      </w:pPr>
+      <w:r>
+        <w:rPr>
+          <w:rFonts w:ascii="Times New Roman" w:eastAsia="Times New Roman" w:hAnsi="Times New Roman" w:cs="Times New Roman"/>
+          <w:sz w:val="24"/>
+          <w:szCs w:val="24"/>
+        </w:rPr>
+        <w:t>6. User clicks the button "Finish and pay"</w:t>
+      </w:r>
+    </w:p>
+    <w:p>
+      <w:pPr>
+        <w:shd w:val="clear" w:color="auto" w:fill="FFFFFF"/>
+        <w:spacing w:before="180" w:after="180" w:line="240" w:lineRule="auto"/>
+        <w:rPr>
+          <w:rFonts w:ascii="Times New Roman" w:eastAsia="Times New Roman" w:hAnsi="Times New Roman" w:cs="Times New Roman"/>
+          <w:sz w:val="24"/>
+          <w:szCs w:val="24"/>
+        </w:rPr>
+      </w:pPr>
+      <w:r>
+        <w:rPr>
+          <w:rFonts w:ascii="Times New Roman" w:eastAsia="Times New Roman" w:hAnsi="Times New Roman" w:cs="Times New Roman"/>
+          <w:sz w:val="24"/>
+          <w:szCs w:val="24"/>
+        </w:rPr>
+        <w:t xml:space="preserve">7. System displays the payment screen </w:t>
+      </w:r>
+    </w:p>
+    <w:p>
+      <w:pPr>
+        <w:shd w:val="clear" w:color="auto" w:fill="FFFFFF"/>
+        <w:spacing w:before="180" w:after="180" w:line="240" w:lineRule="auto"/>
+        <w:rPr>
+          <w:rFonts w:ascii="Times New Roman" w:eastAsia="Times New Roman" w:hAnsi="Times New Roman" w:cs="Times New Roman"/>
+          <w:sz w:val="24"/>
+          <w:szCs w:val="24"/>
+        </w:rPr>
+      </w:pPr>
+      <w:r>
+        <w:rPr>
+          <w:rFonts w:ascii="Times New Roman" w:eastAsia="Times New Roman" w:hAnsi="Times New Roman" w:cs="Times New Roman"/>
+          <w:noProof/>
+          <w:sz w:val="24"/>
+          <w:szCs w:val="24"/>
+        </w:rPr>
+        <w:drawing>
+          <wp:inline distT="0" distB="0" distL="0" distR="0">
+            <wp:extent cx="4629150" cy="2603897"/>
+            <wp:effectExtent l="0" t="0" r="0" b="6350"/>
+            <wp:docPr id="3" name="Picture 3"/>
+            <wp:cNvGraphicFramePr>
+              <a:graphicFrameLocks xmlns:a="http://schemas.openxmlformats.org/drawingml/2006/main" noChangeAspect="1"/>
+            </wp:cNvGraphicFramePr>
+            <a:graphic xmlns:a="http://schemas.openxmlformats.org/drawingml/2006/main">
+              <a:graphicData uri="http://schemas.openxmlformats.org/drawingml/2006/picture">
+                <pic:pic xmlns:pic="http://schemas.openxmlformats.org/drawingml/2006/picture">
+                  <pic:nvPicPr>
+                    <pic:cNvPr id="3" name="Slide3.JPG"/>
+                    <pic:cNvPicPr/>
+                  </pic:nvPicPr>
+                  <pic:blipFill>
+                    <a:blip r:embed="rId9" cstate="print">
+                      <a:extLst>
+                        <a:ext uri="{28A0092B-C50C-407E-A947-70E740481C1C}">
+                          <a14:useLocalDpi xmlns:a14="http://schemas.microsoft.com/office/drawing/2010/main" val="0"/>
+                        </a:ext>
+                      </a:extLst>
+                    </a:blip>
+                    <a:stretch>
+                      <a:fillRect/>
+                    </a:stretch>
+                  </pic:blipFill>
+                  <pic:spPr>
+                    <a:xfrm>
+                      <a:off x="0" y="0"/>
+                      <a:ext cx="4633549" cy="2606371"/>
+                    </a:xfrm>
+                    <a:prstGeom prst="rect">
+                      <a:avLst/>
+                    </a:prstGeom>
+                  </pic:spPr>
+                </pic:pic>
+              </a:graphicData>
+            </a:graphic>
+          </wp:inline>
+        </w:drawing>
+      </w:r>
+    </w:p>
+    <w:p>
+      <w:pPr>
+        <w:shd w:val="clear" w:color="auto" w:fill="FFFFFF"/>
+        <w:spacing w:before="180" w:after="180" w:line="240" w:lineRule="auto"/>
+        <w:rPr>
+          <w:rFonts w:ascii="Times New Roman" w:eastAsia="Times New Roman" w:hAnsi="Times New Roman" w:cs="Times New Roman"/>
+          <w:sz w:val="24"/>
+          <w:szCs w:val="24"/>
+        </w:rPr>
+      </w:pPr>
+      <w:r>
+        <w:rPr>
+          <w:rFonts w:ascii="Times New Roman" w:eastAsia="Times New Roman" w:hAnsi="Times New Roman" w:cs="Times New Roman"/>
+          <w:sz w:val="24"/>
+          <w:szCs w:val="24"/>
+        </w:rPr>
+        <w:t>8. User chooses payment types</w:t>
+      </w:r>
+    </w:p>
+    <w:p>
+      <w:pPr>
+        <w:shd w:val="clear" w:color="auto" w:fill="FFFFFF"/>
+        <w:spacing w:before="180" w:after="180" w:line="240" w:lineRule="auto"/>
+        <w:rPr>
+          <w:rFonts w:ascii="Times New Roman" w:eastAsia="Times New Roman" w:hAnsi="Times New Roman" w:cs="Times New Roman"/>
+          <w:sz w:val="24"/>
+          <w:szCs w:val="24"/>
+        </w:rPr>
+      </w:pPr>
+      <w:r>
+        <w:rPr>
+          <w:rFonts w:ascii="Times New Roman" w:eastAsia="Times New Roman" w:hAnsi="Times New Roman" w:cs="Times New Roman"/>
+          <w:sz w:val="24"/>
+          <w:szCs w:val="24"/>
+        </w:rPr>
+        <w:tab/>
+        <w:t>If cash, system displays t</w:t>
+      </w:r>
+      <w:r>
+        <w:rPr>
+          <w:rFonts w:ascii="Times New Roman" w:eastAsia="Times New Roman" w:hAnsi="Times New Roman" w:cs="Times New Roman"/>
+          <w:sz w:val="24"/>
+          <w:szCs w:val="24"/>
+        </w:rPr>
+        <w:t xml:space="preserve">he receipt screen for printing </w:t>
+      </w:r>
+    </w:p>
+    <w:p>
+      <w:pPr>
+        <w:shd w:val="clear" w:color="auto" w:fill="FFFFFF"/>
+        <w:spacing w:before="180" w:after="180" w:line="240" w:lineRule="auto"/>
+        <w:rPr>
+          <w:rFonts w:ascii="Times New Roman" w:eastAsia="Times New Roman" w:hAnsi="Times New Roman" w:cs="Times New Roman"/>
+          <w:sz w:val="24"/>
+          <w:szCs w:val="24"/>
+        </w:rPr>
+      </w:pPr>
+      <w:r>
+        <w:rPr>
+          <w:rFonts w:ascii="Times New Roman" w:eastAsia="Times New Roman" w:hAnsi="Times New Roman" w:cs="Times New Roman"/>
+          <w:noProof/>
+          <w:sz w:val="24"/>
+          <w:szCs w:val="24"/>
+        </w:rPr>
+        <w:drawing>
+          <wp:inline distT="0" distB="0" distL="0" distR="0">
+            <wp:extent cx="5610225" cy="3155752"/>
+            <wp:effectExtent l="0" t="0" r="0" b="6985"/>
+            <wp:docPr id="5" name="Picture 5"/>
+            <wp:cNvGraphicFramePr>
+              <a:graphicFrameLocks xmlns:a="http://schemas.openxmlformats.org/drawingml/2006/main" noChangeAspect="1"/>
+            </wp:cNvGraphicFramePr>
+            <a:graphic xmlns:a="http://schemas.openxmlformats.org/drawingml/2006/main">
+              <a:graphicData uri="http://schemas.openxmlformats.org/drawingml/2006/picture">
+                <pic:pic xmlns:pic="http://schemas.openxmlformats.org/drawingml/2006/picture">
+                  <pic:nvPicPr>
+                    <pic:cNvPr id="5" name="Slide5.JPG"/>
+                    <pic:cNvPicPr/>
+                  </pic:nvPicPr>
+                  <pic:blipFill>
+                    <a:blip r:embed="rId10">
+                      <a:extLst>
+                        <a:ext uri="{28A0092B-C50C-407E-A947-70E740481C1C}">
+                          <a14:useLocalDpi xmlns:a14="http://schemas.microsoft.com/office/drawing/2010/main" val="0"/>
+                        </a:ext>
+                      </a:extLst>
+                    </a:blip>
+                    <a:stretch>
+                      <a:fillRect/>
+                    </a:stretch>
+                  </pic:blipFill>
+                  <pic:spPr>
+                    <a:xfrm>
+                      <a:off x="0" y="0"/>
+                      <a:ext cx="5626403" cy="3164852"/>
+                    </a:xfrm>
+                    <a:prstGeom prst="rect">
+                      <a:avLst/>
+                    </a:prstGeom>
+                  </pic:spPr>
+                </pic:pic>
+              </a:graphicData>
+            </a:graphic>
+          </wp:inline>
+        </w:drawing>
+      </w:r>
+    </w:p>
+    <w:p>
+      <w:pPr>
+        <w:shd w:val="clear" w:color="auto" w:fill="FFFFFF"/>
+        <w:spacing w:before="180" w:after="180" w:line="240" w:lineRule="auto"/>
+        <w:rPr>
+          <w:rFonts w:ascii="Times New Roman" w:eastAsia="Times New Roman" w:hAnsi="Times New Roman" w:cs="Times New Roman"/>
+          <w:sz w:val="24"/>
+          <w:szCs w:val="24"/>
+        </w:rPr>
+      </w:pPr>
+      <w:r>
+        <w:rPr>
+          <w:rFonts w:ascii="Times New Roman" w:eastAsia="Times New Roman" w:hAnsi="Times New Roman" w:cs="Times New Roman"/>
+          <w:sz w:val="24"/>
+          <w:szCs w:val="24"/>
+        </w:rPr>
+        <w:lastRenderedPageBreak/>
+        <w:tab/>
+        <w:t xml:space="preserve">If credit card, system displays the credit card screen </w:t>
+      </w:r>
+    </w:p>
+    <w:p>
+      <w:pPr>
+        <w:shd w:val="clear" w:color="auto" w:fill="FFFFFF"/>
+        <w:spacing w:before="180" w:after="180" w:line="240" w:lineRule="auto"/>
+        <w:rPr>
+          <w:rFonts w:ascii="Times New Roman" w:eastAsia="Times New Roman" w:hAnsi="Times New Roman" w:cs="Times New Roman"/>
+          <w:sz w:val="24"/>
+          <w:szCs w:val="24"/>
+        </w:rPr>
+      </w:pPr>
+      <w:r>
+        <w:rPr>
+          <w:rFonts w:ascii="Times New Roman" w:eastAsia="Times New Roman" w:hAnsi="Times New Roman" w:cs="Times New Roman"/>
+          <w:noProof/>
+          <w:sz w:val="24"/>
+          <w:szCs w:val="24"/>
+        </w:rPr>
+        <w:drawing>
+          <wp:inline distT="0" distB="0" distL="0" distR="0">
+            <wp:extent cx="5029200" cy="2828925"/>
+            <wp:effectExtent l="0" t="0" r="0" b="9525"/>
+            <wp:docPr id="6" name="Picture 6"/>
+            <wp:cNvGraphicFramePr>
+              <a:graphicFrameLocks xmlns:a="http://schemas.openxmlformats.org/drawingml/2006/main" noChangeAspect="1"/>
+            </wp:cNvGraphicFramePr>
+            <a:graphic xmlns:a="http://schemas.openxmlformats.org/drawingml/2006/main">
+              <a:graphicData uri="http://schemas.openxmlformats.org/drawingml/2006/picture">
+                <pic:pic xmlns:pic="http://schemas.openxmlformats.org/drawingml/2006/picture">
+                  <pic:nvPicPr>
+                    <pic:cNvPr id="6" name="Slide4.JPG"/>
+                    <pic:cNvPicPr/>
+                  </pic:nvPicPr>
+                  <pic:blipFill>
+                    <a:blip r:embed="rId11" cstate="print">
+                      <a:extLst>
+                        <a:ext uri="{28A0092B-C50C-407E-A947-70E740481C1C}">
+                          <a14:useLocalDpi xmlns:a14="http://schemas.microsoft.com/office/drawing/2010/main" val="0"/>
+                        </a:ext>
+                      </a:extLst>
+                    </a:blip>
+                    <a:stretch>
+                      <a:fillRect/>
+                    </a:stretch>
+                  </pic:blipFill>
+                  <pic:spPr>
+                    <a:xfrm>
+                      <a:off x="0" y="0"/>
+                      <a:ext cx="5034647" cy="2831989"/>
+                    </a:xfrm>
+                    <a:prstGeom prst="rect">
+                      <a:avLst/>
+                    </a:prstGeom>
+                  </pic:spPr>
+                </pic:pic>
+              </a:graphicData>
+            </a:graphic>
+          </wp:inline>
+        </w:drawing>
+      </w:r>
+    </w:p>
+    <w:p>
+      <w:pPr>
+        <w:shd w:val="clear" w:color="auto" w:fill="FFFFFF"/>
+        <w:spacing w:before="180" w:after="180" w:line="240" w:lineRule="auto"/>
+        <w:rPr>
+          <w:rFonts w:ascii="Times New Roman" w:eastAsia="Times New Roman" w:hAnsi="Times New Roman" w:cs="Times New Roman"/>
+          <w:sz w:val="24"/>
+          <w:szCs w:val="24"/>
+        </w:rPr>
+      </w:pPr>
+      <w:r>
+        <w:rPr>
+          <w:rFonts w:ascii="Times New Roman" w:eastAsia="Times New Roman" w:hAnsi="Times New Roman" w:cs="Times New Roman"/>
+          <w:sz w:val="24"/>
+          <w:szCs w:val="24"/>
+        </w:rPr>
+        <w:t>9. User in</w:t>
+      </w:r>
+      <w:r>
+        <w:rPr>
+          <w:rFonts w:ascii="Times New Roman" w:eastAsia="Times New Roman" w:hAnsi="Times New Roman" w:cs="Times New Roman"/>
+          <w:sz w:val="24"/>
+          <w:szCs w:val="24"/>
+        </w:rPr>
+        <w:t>puts credit card information and</w:t>
+      </w:r>
+      <w:r>
+        <w:rPr>
+          <w:rFonts w:ascii="Times New Roman" w:eastAsia="Times New Roman" w:hAnsi="Times New Roman" w:cs="Times New Roman"/>
+          <w:sz w:val="24"/>
+          <w:szCs w:val="24"/>
+        </w:rPr>
+        <w:t xml:space="preserve"> clicks ok</w:t>
+      </w:r>
+    </w:p>
+    <w:p>
+      <w:pPr>
+        <w:shd w:val="clear" w:color="auto" w:fill="FFFFFF"/>
+        <w:spacing w:before="180" w:after="180" w:line="240" w:lineRule="auto"/>
+        <w:rPr>
+          <w:rFonts w:ascii="Times New Roman" w:eastAsia="Times New Roman" w:hAnsi="Times New Roman" w:cs="Times New Roman"/>
+          <w:sz w:val="24"/>
+          <w:szCs w:val="24"/>
+        </w:rPr>
+      </w:pPr>
+      <w:r>
+        <w:rPr>
+          <w:rFonts w:ascii="Times New Roman" w:eastAsia="Times New Roman" w:hAnsi="Times New Roman" w:cs="Times New Roman"/>
+          <w:sz w:val="24"/>
+          <w:szCs w:val="24"/>
+        </w:rPr>
+        <w:t>10. System Displays receipt screen</w:t>
+      </w:r>
+      <w:r>
+        <w:rPr>
+          <w:rFonts w:ascii="Times New Roman" w:eastAsia="Times New Roman" w:hAnsi="Times New Roman" w:cs="Times New Roman"/>
+          <w:sz w:val="24"/>
+          <w:szCs w:val="24"/>
+        </w:rPr>
+        <w:t xml:space="preserve"> (see above)</w:t>
+      </w:r>
+    </w:p>
+    <w:p>
+      <w:pPr>
+        <w:shd w:val="clear" w:color="auto" w:fill="FFFFFF"/>
+        <w:spacing w:before="180" w:after="180" w:line="240" w:lineRule="auto"/>
+        <w:rPr>
+          <w:rFonts w:ascii="Times New Roman" w:eastAsia="Times New Roman" w:hAnsi="Times New Roman" w:cs="Times New Roman"/>
+          <w:sz w:val="24"/>
+          <w:szCs w:val="24"/>
+        </w:rPr>
+      </w:pPr>
+    </w:p>
+    <w:p>
+      <w:pPr>
+        <w:shd w:val="clear" w:color="auto" w:fill="FFFFFF"/>
+        <w:spacing w:before="180" w:after="180" w:line="240" w:lineRule="auto"/>
+        <w:rPr>
+          <w:rFonts w:ascii="Times New Roman" w:eastAsia="Times New Roman" w:hAnsi="Times New Roman" w:cs="Times New Roman"/>
+          <w:sz w:val="24"/>
+          <w:szCs w:val="24"/>
+        </w:rPr>
+      </w:pPr>
+      <w:r>
+        <w:rPr>
+          <w:rFonts w:ascii="Times New Roman" w:eastAsia="Times New Roman" w:hAnsi="Times New Roman" w:cs="Times New Roman"/>
+          <w:sz w:val="24"/>
+          <w:szCs w:val="24"/>
+        </w:rPr>
+        <w:t>Use Case: Changing Price and quantity</w:t>
+      </w:r>
+    </w:p>
+    <w:p>
+      <w:pPr>
+        <w:shd w:val="clear" w:color="auto" w:fill="FFFFFF"/>
+        <w:spacing w:before="180" w:after="180" w:line="240" w:lineRule="auto"/>
+        <w:rPr>
+          <w:rFonts w:ascii="Times New Roman" w:eastAsia="Times New Roman" w:hAnsi="Times New Roman" w:cs="Times New Roman"/>
+          <w:sz w:val="24"/>
+          <w:szCs w:val="24"/>
+        </w:rPr>
+      </w:pPr>
+    </w:p>
+    <w:p>
+      <w:pPr>
+        <w:shd w:val="clear" w:color="auto" w:fill="FFFFFF"/>
+        <w:spacing w:before="180" w:after="180" w:line="240" w:lineRule="auto"/>
+        <w:rPr>
+          <w:rFonts w:ascii="Times New Roman" w:eastAsia="Times New Roman" w:hAnsi="Times New Roman" w:cs="Times New Roman"/>
+          <w:sz w:val="24"/>
+          <w:szCs w:val="24"/>
+        </w:rPr>
+      </w:pPr>
+      <w:r>
+        <w:rPr>
+          <w:rFonts w:ascii="Times New Roman" w:eastAsia="Times New Roman" w:hAnsi="Times New Roman" w:cs="Times New Roman"/>
+          <w:sz w:val="24"/>
+          <w:szCs w:val="24"/>
+        </w:rPr>
+        <w:t>Use Case: Adding a new product</w:t>
+      </w:r>
+    </w:p>
+    <w:p>
+      <w:pPr>
+        <w:shd w:val="clear" w:color="auto" w:fill="FFFFFF"/>
+        <w:spacing w:before="180" w:after="180" w:line="240" w:lineRule="auto"/>
+        <w:rPr>
+          <w:rFonts w:ascii="Times New Roman" w:eastAsia="Times New Roman" w:hAnsi="Times New Roman" w:cs="Times New Roman"/>
+          <w:sz w:val="24"/>
+          <w:szCs w:val="24"/>
+        </w:rPr>
+      </w:pPr>
+    </w:p>
+    <w:p>
+      <w:pPr>
+        <w:shd w:val="clear" w:color="auto" w:fill="FFFFFF"/>
+        <w:spacing w:before="180" w:after="180" w:line="240" w:lineRule="auto"/>
+        <w:rPr>
+          <w:rFonts w:ascii="Times New Roman" w:eastAsia="Times New Roman" w:hAnsi="Times New Roman" w:cs="Times New Roman"/>
+          <w:sz w:val="24"/>
+          <w:szCs w:val="24"/>
+        </w:rPr>
+      </w:pPr>
+      <w:r>
+        <w:rPr>
+          <w:rFonts w:ascii="Times New Roman" w:eastAsia="Times New Roman" w:hAnsi="Times New Roman" w:cs="Times New Roman"/>
+          <w:sz w:val="24"/>
+          <w:szCs w:val="24"/>
+        </w:rPr>
+        <w:t>Other Use Cases?</w:t>
+      </w:r>
       <w:bookmarkStart w:id="0" w:name="_GoBack"/>
       <w:bookmarkEnd w:id="0"/>
     </w:p>
+    <w:p>
+      <w:pPr>
+        <w:shd w:val="clear" w:color="auto" w:fill="FFFFFF"/>
+        <w:spacing w:before="180" w:after="180" w:line="240" w:lineRule="auto"/>
+        <w:rPr>
+          <w:rFonts w:ascii="Times New Roman" w:eastAsia="Times New Roman" w:hAnsi="Times New Roman" w:cs="Times New Roman"/>
+          <w:sz w:val="24"/>
+          <w:szCs w:val="24"/>
+        </w:rPr>
+      </w:pPr>
+    </w:p>
+    <w:p>
+      <w:pPr>
+        <w:rPr>
+          <w:rFonts w:ascii="Times New Roman" w:hAnsi="Times New Roman" w:cs="Times New Roman"/>
+          <w:sz w:val="24"/>
+          <w:szCs w:val="24"/>
+        </w:rPr>
+      </w:pPr>
+    </w:p>
     <w:sectPr>
-      <w:headerReference w:type="default" r:id="rId7"/>
+      <w:headerReference w:type="default" r:id="rId12"/>
       <w:pgSz w:w="12240" w:h="15840"/>
       <w:pgMar w:top="1440" w:right="1440" w:bottom="1440" w:left="1440" w:header="720" w:footer="720" w:gutter="0"/>
       <w:cols w:space="720"/>
@@ -242,6 +938,95 @@
 <file path=word/numbering.xml><?xml version="1.0" encoding="utf-8"?>
 <w:numbering xmlns:wpc="http://schemas.microsoft.com/office/word/2010/wordprocessingCanvas" xmlns:cx="http://schemas.microsoft.com/office/drawing/2014/chartex" xmlns:cx1="http://schemas.microsoft.com/office/drawing/2015/9/8/chartex" xmlns:cx2="http://schemas.microsoft.com/office/drawing/2015/10/21/chartex" xmlns:mc="http://schemas.openxmlformats.org/markup-compatibility/2006" xmlns:o="urn:schemas-microsoft-com:office:office" xmlns:r="http://schemas.openxmlformats.org/officeDocument/2006/relationships" xmlns:m="http://schemas.openxmlformats.org/officeDocument/2006/math" xmlns:v="urn:schemas-microsoft-com:vml" xmlns:wp14="http://schemas.microsoft.com/office/word/2010/wordprocessingDrawing" xmlns:wp="http://schemas.openxmlformats.org/drawingml/2006/wordprocessingDrawing" xmlns:w10="urn:schemas-microsoft-com:office:word" xmlns:w="http://schemas.openxmlformats.org/wordprocessingml/2006/main" xmlns:w14="http://schemas.microsoft.com/office/word/2010/wordml" xmlns:w15="http://schemas.microsoft.com/office/word/2012/wordml" xmlns:w16se="http://schemas.microsoft.com/office/word/2015/wordml/symex" xmlns:wpg="http://schemas.microsoft.com/office/word/2010/wordprocessingGroup" xmlns:wpi="http://schemas.microsoft.com/office/word/2010/wordprocessingInk" xmlns:wne="http://schemas.microsoft.com/office/word/2006/wordml" xmlns:wps="http://schemas.microsoft.com/office/word/2010/wordprocessingShape" mc:Ignorable="w14 w15 w16se wp14">
   <w:abstractNum w:abstractNumId="0" w15:restartNumberingAfterBreak="0">
+    <w:nsid w:val="1D354320"/>
+    <w:multiLevelType w:val="hybridMultilevel"/>
+    <w:tmpl w:val="5B343CCC"/>
+    <w:lvl w:ilvl="0" w:tplc="0409000F">
+      <w:start w:val="1"/>
+      <w:numFmt w:val="decimal"/>
+      <w:lvlText w:val="%1."/>
+      <w:lvlJc w:val="left"/>
+      <w:pPr>
+        <w:ind w:left="360" w:hanging="360"/>
+      </w:pPr>
+      <w:rPr>
+        <w:rFonts w:hint="default"/>
+      </w:rPr>
+    </w:lvl>
+    <w:lvl w:ilvl="1" w:tplc="04090019" w:tentative="1">
+      <w:start w:val="1"/>
+      <w:numFmt w:val="lowerLetter"/>
+      <w:lvlText w:val="%2."/>
+      <w:lvlJc w:val="left"/>
+      <w:pPr>
+        <w:ind w:left="1080" w:hanging="360"/>
+      </w:pPr>
+    </w:lvl>
+    <w:lvl w:ilvl="2" w:tplc="0409001B" w:tentative="1">
+      <w:start w:val="1"/>
+      <w:numFmt w:val="lowerRoman"/>
+      <w:lvlText w:val="%3."/>
+      <w:lvlJc w:val="right"/>
+      <w:pPr>
+        <w:ind w:left="1800" w:hanging="180"/>
+      </w:pPr>
+    </w:lvl>
+    <w:lvl w:ilvl="3" w:tplc="0409000F" w:tentative="1">
+      <w:start w:val="1"/>
+      <w:numFmt w:val="decimal"/>
+      <w:lvlText w:val="%4."/>
+      <w:lvlJc w:val="left"/>
+      <w:pPr>
+        <w:ind w:left="2520" w:hanging="360"/>
+      </w:pPr>
+    </w:lvl>
+    <w:lvl w:ilvl="4" w:tplc="04090019" w:tentative="1">
+      <w:start w:val="1"/>
+      <w:numFmt w:val="lowerLetter"/>
+      <w:lvlText w:val="%5."/>
+      <w:lvlJc w:val="left"/>
+      <w:pPr>
+        <w:ind w:left="3240" w:hanging="360"/>
+      </w:pPr>
+    </w:lvl>
+    <w:lvl w:ilvl="5" w:tplc="0409001B" w:tentative="1">
+      <w:start w:val="1"/>
+      <w:numFmt w:val="lowerRoman"/>
+      <w:lvlText w:val="%6."/>
+      <w:lvlJc w:val="right"/>
+      <w:pPr>
+        <w:ind w:left="3960" w:hanging="180"/>
+      </w:pPr>
+    </w:lvl>
+    <w:lvl w:ilvl="6" w:tplc="0409000F" w:tentative="1">
+      <w:start w:val="1"/>
+      <w:numFmt w:val="decimal"/>
+      <w:lvlText w:val="%7."/>
+      <w:lvlJc w:val="left"/>
+      <w:pPr>
+        <w:ind w:left="4680" w:hanging="360"/>
+      </w:pPr>
+    </w:lvl>
+    <w:lvl w:ilvl="7" w:tplc="04090019" w:tentative="1">
+      <w:start w:val="1"/>
+      <w:numFmt w:val="lowerLetter"/>
+      <w:lvlText w:val="%8."/>
+      <w:lvlJc w:val="left"/>
+      <w:pPr>
+        <w:ind w:left="5400" w:hanging="360"/>
+      </w:pPr>
+    </w:lvl>
+    <w:lvl w:ilvl="8" w:tplc="0409001B" w:tentative="1">
+      <w:start w:val="1"/>
+      <w:numFmt w:val="lowerRoman"/>
+      <w:lvlText w:val="%9."/>
+      <w:lvlJc w:val="right"/>
+      <w:pPr>
+        <w:ind w:left="6120" w:hanging="180"/>
+      </w:pPr>
+    </w:lvl>
+  </w:abstractNum>
+  <w:abstractNum w:abstractNumId="1" w15:restartNumberingAfterBreak="0">
     <w:nsid w:val="2D5854E6"/>
     <w:multiLevelType w:val="multilevel"/>
     <w:tmpl w:val="A4A4ADFA"/>
@@ -355,6 +1140,9 @@
     </w:lvl>
   </w:abstractNum>
   <w:num w:numId="1">
+    <w:abstractNumId w:val="1"/>
+  </w:num>
+  <w:num w:numId="2">
     <w:abstractNumId w:val="0"/>
   </w:num>
 </w:numbering>
@@ -483,6 +1271,7 @@
     <w:lsdException w:name="HTML Sample" w:semiHidden="1" w:unhideWhenUsed="1"/>
     <w:lsdException w:name="HTML Typewriter" w:semiHidden="1" w:unhideWhenUsed="1"/>
     <w:lsdException w:name="HTML Variable" w:semiHidden="1" w:unhideWhenUsed="1"/>
+    <w:lsdException w:name="Normal Table" w:semiHidden="1" w:unhideWhenUsed="1"/>
     <w:lsdException w:name="annotation subject" w:semiHidden="1" w:unhideWhenUsed="1"/>
     <w:lsdException w:name="No List" w:semiHidden="1" w:unhideWhenUsed="1"/>
     <w:lsdException w:name="Outline List 1" w:semiHidden="1" w:unhideWhenUsed="1"/>
@@ -529,8 +1318,10 @@
     <w:lsdException w:name="Table Subtle 2" w:semiHidden="1" w:unhideWhenUsed="1"/>
     <w:lsdException w:name="Table Web 1" w:semiHidden="1" w:unhideWhenUsed="1"/>
     <w:lsdException w:name="Table Web 2" w:semiHidden="1" w:unhideWhenUsed="1"/>
+    <w:lsdException w:name="Table Web 3" w:semiHidden="1" w:unhideWhenUsed="1"/>
     <w:lsdException w:name="Balloon Text" w:semiHidden="1" w:unhideWhenUsed="1"/>
     <w:lsdException w:name="Table Grid" w:uiPriority="39"/>
+    <w:lsdException w:name="Table Theme" w:semiHidden="1" w:unhideWhenUsed="1"/>
     <w:lsdException w:name="Placeholder Text" w:semiHidden="1"/>
     <w:lsdException w:name="No Spacing" w:uiPriority="1" w:qFormat="1"/>
     <w:lsdException w:name="Light Shading" w:uiPriority="60"/>
@@ -844,6 +1635,17 @@
     <w:basedOn w:val="DefaultParagraphFont"/>
     <w:rsid w:val="000D7A9E"/>
   </w:style>
+  <w:style w:type="paragraph" w:styleId="ListParagraph">
+    <w:name w:val="List Paragraph"/>
+    <w:basedOn w:val="Normal"/>
+    <w:uiPriority w:val="34"/>
+    <w:qFormat/>
+    <w:rsid w:val="00F0493B"/>
+    <w:pPr>
+      <w:ind w:left="720"/>
+      <w:contextualSpacing/>
+    </w:pPr>
+  </w:style>
 </w:styles>
 </file>
 

</xml_diff>

<commit_message>
Add additional user story for editing existing inventory
</commit_message>
<xml_diff>
--- a/Course_Project/doc/Iteration_1_Requirements.docx
+++ b/Course_Project/doc/Iteration_1_Requirements.docx
@@ -66,7 +66,25 @@
           <w:sz w:val="24"/>
           <w:szCs w:val="24"/>
         </w:rPr>
-        <w:t>As a user, I want to update the inventory (change price, availability, add new products,...)</w:t>
+        <w:t xml:space="preserve">As a user, I want to update the inventory (change price, availability, add new </w:t>
+      </w:r>
+      <w:proofErr w:type="gramStart"/>
+      <w:r>
+        <w:rPr>
+          <w:rFonts w:ascii="Times New Roman" w:eastAsia="Times New Roman" w:hAnsi="Times New Roman" w:cs="Times New Roman"/>
+          <w:sz w:val="24"/>
+          <w:szCs w:val="24"/>
+        </w:rPr>
+        <w:t>products,...</w:t>
+      </w:r>
+      <w:proofErr w:type="gramEnd"/>
+      <w:r>
+        <w:rPr>
+          <w:rFonts w:ascii="Times New Roman" w:eastAsia="Times New Roman" w:hAnsi="Times New Roman" w:cs="Times New Roman"/>
+          <w:sz w:val="24"/>
+          <w:szCs w:val="24"/>
+        </w:rPr>
+        <w:t>)</w:t>
       </w:r>
     </w:p>
     <w:p>
@@ -752,68 +770,784 @@
     </w:p>
     <w:p>
       <w:pPr>
-        <w:shd w:val="clear" w:color="auto" w:fill="FFFFFF"/>
-        <w:spacing w:before="180" w:after="180" w:line="240" w:lineRule="auto"/>
-        <w:rPr>
-          <w:rFonts w:ascii="Times New Roman" w:eastAsia="Times New Roman" w:hAnsi="Times New Roman" w:cs="Times New Roman"/>
-          <w:sz w:val="24"/>
-          <w:szCs w:val="24"/>
-        </w:rPr>
-      </w:pPr>
-    </w:p>
-    <w:p>
-      <w:pPr>
-        <w:shd w:val="clear" w:color="auto" w:fill="FFFFFF"/>
-        <w:spacing w:before="180" w:after="180" w:line="240" w:lineRule="auto"/>
-        <w:rPr>
-          <w:rFonts w:ascii="Times New Roman" w:eastAsia="Times New Roman" w:hAnsi="Times New Roman" w:cs="Times New Roman"/>
-          <w:sz w:val="24"/>
-          <w:szCs w:val="24"/>
-        </w:rPr>
-      </w:pPr>
-      <w:r>
-        <w:rPr>
-          <w:rFonts w:ascii="Times New Roman" w:eastAsia="Times New Roman" w:hAnsi="Times New Roman" w:cs="Times New Roman"/>
-          <w:sz w:val="24"/>
-          <w:szCs w:val="24"/>
-        </w:rPr>
-        <w:t>Use Case: Adding a new product</w:t>
-      </w:r>
-    </w:p>
-    <w:p>
-      <w:pPr>
-        <w:shd w:val="clear" w:color="auto" w:fill="FFFFFF"/>
-        <w:spacing w:before="180" w:after="180" w:line="240" w:lineRule="auto"/>
-        <w:rPr>
-          <w:rFonts w:ascii="Times New Roman" w:eastAsia="Times New Roman" w:hAnsi="Times New Roman" w:cs="Times New Roman"/>
-          <w:sz w:val="24"/>
-          <w:szCs w:val="24"/>
-        </w:rPr>
-      </w:pPr>
-    </w:p>
-    <w:p>
-      <w:pPr>
-        <w:shd w:val="clear" w:color="auto" w:fill="FFFFFF"/>
-        <w:spacing w:before="180" w:after="180" w:line="240" w:lineRule="auto"/>
-        <w:rPr>
-          <w:rFonts w:ascii="Times New Roman" w:eastAsia="Times New Roman" w:hAnsi="Times New Roman" w:cs="Times New Roman"/>
-          <w:sz w:val="24"/>
-          <w:szCs w:val="24"/>
-        </w:rPr>
-      </w:pPr>
-      <w:r>
-        <w:rPr>
-          <w:rFonts w:ascii="Times New Roman" w:eastAsia="Times New Roman" w:hAnsi="Times New Roman" w:cs="Times New Roman"/>
-          <w:sz w:val="24"/>
-          <w:szCs w:val="24"/>
-        </w:rPr>
-        <w:t>Other Use Cases?</w:t>
+        <w:pStyle w:val="ListParagraph"/>
+        <w:numPr>
+          <w:ilvl w:val="0"/>
+          <w:numId w:val="3"/>
+        </w:numPr>
+        <w:shd w:val="clear" w:color="auto" w:fill="FFFFFF"/>
+        <w:spacing w:before="180" w:after="180" w:line="240" w:lineRule="auto"/>
+        <w:rPr>
+          <w:rFonts w:ascii="Times New Roman" w:eastAsia="Times New Roman" w:hAnsi="Times New Roman" w:cs="Times New Roman"/>
+          <w:sz w:val="24"/>
+          <w:szCs w:val="24"/>
+        </w:rPr>
+      </w:pPr>
+      <w:r>
+        <w:rPr>
+          <w:rFonts w:ascii="Times New Roman" w:eastAsia="Times New Roman" w:hAnsi="Times New Roman" w:cs="Times New Roman"/>
+          <w:sz w:val="24"/>
+          <w:szCs w:val="24"/>
+        </w:rPr>
+        <w:t>The system displays the main screen (show)</w:t>
+      </w:r>
+    </w:p>
+    <w:p>
+      <w:pPr>
+        <w:pStyle w:val="ListParagraph"/>
+        <w:shd w:val="clear" w:color="auto" w:fill="FFFFFF"/>
+        <w:spacing w:before="180" w:after="180" w:line="240" w:lineRule="auto"/>
+        <w:rPr>
+          <w:rFonts w:ascii="Times New Roman" w:eastAsia="Times New Roman" w:hAnsi="Times New Roman" w:cs="Times New Roman"/>
+          <w:sz w:val="24"/>
+          <w:szCs w:val="24"/>
+        </w:rPr>
+      </w:pPr>
+      <w:r>
+        <w:rPr>
+          <w:rFonts w:ascii="Times New Roman" w:eastAsia="Times New Roman" w:hAnsi="Times New Roman" w:cs="Times New Roman"/>
+          <w:noProof/>
+          <w:sz w:val="24"/>
+          <w:szCs w:val="24"/>
+        </w:rPr>
+        <w:drawing>
+          <wp:inline distT="0" distB="0" distL="0" distR="0" wp14:anchorId="287F5BD0" wp14:editId="38F20B43">
+            <wp:extent cx="4438650" cy="2496741"/>
+            <wp:effectExtent l="0" t="0" r="0" b="0"/>
+            <wp:docPr id="4" name="Picture 4"/>
+            <wp:cNvGraphicFramePr>
+              <a:graphicFrameLocks xmlns:a="http://schemas.openxmlformats.org/drawingml/2006/main" noChangeAspect="1"/>
+            </wp:cNvGraphicFramePr>
+            <a:graphic xmlns:a="http://schemas.openxmlformats.org/drawingml/2006/main">
+              <a:graphicData uri="http://schemas.openxmlformats.org/drawingml/2006/picture">
+                <pic:pic xmlns:pic="http://schemas.openxmlformats.org/drawingml/2006/picture">
+                  <pic:nvPicPr>
+                    <pic:cNvPr id="1" name="Slide1.JPG"/>
+                    <pic:cNvPicPr/>
+                  </pic:nvPicPr>
+                  <pic:blipFill>
+                    <a:blip r:embed="rId7" cstate="print">
+                      <a:extLst>
+                        <a:ext uri="{28A0092B-C50C-407E-A947-70E740481C1C}">
+                          <a14:useLocalDpi xmlns:a14="http://schemas.microsoft.com/office/drawing/2010/main" val="0"/>
+                        </a:ext>
+                      </a:extLst>
+                    </a:blip>
+                    <a:stretch>
+                      <a:fillRect/>
+                    </a:stretch>
+                  </pic:blipFill>
+                  <pic:spPr>
+                    <a:xfrm>
+                      <a:off x="0" y="0"/>
+                      <a:ext cx="4451231" cy="2503818"/>
+                    </a:xfrm>
+                    <a:prstGeom prst="rect">
+                      <a:avLst/>
+                    </a:prstGeom>
+                  </pic:spPr>
+                </pic:pic>
+              </a:graphicData>
+            </a:graphic>
+          </wp:inline>
+        </w:drawing>
+      </w:r>
+    </w:p>
+    <w:p>
+      <w:pPr>
+        <w:pStyle w:val="ListParagraph"/>
+        <w:numPr>
+          <w:ilvl w:val="0"/>
+          <w:numId w:val="3"/>
+        </w:numPr>
+        <w:shd w:val="clear" w:color="auto" w:fill="FFFFFF"/>
+        <w:spacing w:before="180" w:after="180" w:line="240" w:lineRule="auto"/>
+        <w:rPr>
+          <w:rFonts w:ascii="Times New Roman" w:eastAsia="Times New Roman" w:hAnsi="Times New Roman" w:cs="Times New Roman"/>
+          <w:sz w:val="24"/>
+          <w:szCs w:val="24"/>
+        </w:rPr>
+      </w:pPr>
+      <w:r>
+        <w:rPr>
+          <w:rFonts w:ascii="Times New Roman" w:eastAsia="Times New Roman" w:hAnsi="Times New Roman" w:cs="Times New Roman"/>
+          <w:sz w:val="24"/>
+          <w:szCs w:val="24"/>
+        </w:rPr>
+        <w:t>The user selects the Manage Inventory Button</w:t>
+      </w:r>
+    </w:p>
+    <w:p>
+      <w:pPr>
+        <w:pStyle w:val="ListParagraph"/>
+        <w:numPr>
+          <w:ilvl w:val="0"/>
+          <w:numId w:val="3"/>
+        </w:numPr>
+        <w:shd w:val="clear" w:color="auto" w:fill="FFFFFF"/>
+        <w:spacing w:before="180" w:after="180" w:line="240" w:lineRule="auto"/>
+        <w:rPr>
+          <w:rFonts w:ascii="Times New Roman" w:eastAsia="Times New Roman" w:hAnsi="Times New Roman" w:cs="Times New Roman"/>
+          <w:sz w:val="24"/>
+          <w:szCs w:val="24"/>
+        </w:rPr>
+      </w:pPr>
+      <w:r>
+        <w:rPr>
+          <w:rFonts w:ascii="Times New Roman" w:eastAsia="Times New Roman" w:hAnsi="Times New Roman" w:cs="Times New Roman"/>
+          <w:sz w:val="24"/>
+          <w:szCs w:val="24"/>
+        </w:rPr>
+        <w:t xml:space="preserve">Manage Inventory Screen is displayed (show) </w:t>
+      </w:r>
+    </w:p>
+    <w:p>
+      <w:pPr>
+        <w:pStyle w:val="ListParagraph"/>
+        <w:shd w:val="clear" w:color="auto" w:fill="FFFFFF"/>
+        <w:spacing w:before="180" w:after="180" w:line="240" w:lineRule="auto"/>
+        <w:rPr>
+          <w:rFonts w:ascii="Times New Roman" w:eastAsia="Times New Roman" w:hAnsi="Times New Roman" w:cs="Times New Roman"/>
+          <w:sz w:val="24"/>
+          <w:szCs w:val="24"/>
+        </w:rPr>
+      </w:pPr>
+      <w:r>
+        <w:rPr>
+          <w:rFonts w:ascii="Times New Roman" w:eastAsia="Times New Roman" w:hAnsi="Times New Roman" w:cs="Times New Roman"/>
+          <w:noProof/>
+          <w:sz w:val="24"/>
+          <w:szCs w:val="24"/>
+        </w:rPr>
+        <w:lastRenderedPageBreak/>
+        <w:drawing>
+          <wp:inline distT="0" distB="0" distL="0" distR="0">
+            <wp:extent cx="4690533" cy="2638425"/>
+            <wp:effectExtent l="0" t="0" r="0" b="0"/>
+            <wp:docPr id="7" name="Picture 7"/>
+            <wp:cNvGraphicFramePr>
+              <a:graphicFrameLocks xmlns:a="http://schemas.openxmlformats.org/drawingml/2006/main" noChangeAspect="1"/>
+            </wp:cNvGraphicFramePr>
+            <a:graphic xmlns:a="http://schemas.openxmlformats.org/drawingml/2006/main">
+              <a:graphicData uri="http://schemas.openxmlformats.org/drawingml/2006/picture">
+                <pic:pic xmlns:pic="http://schemas.openxmlformats.org/drawingml/2006/picture">
+                  <pic:nvPicPr>
+                    <pic:cNvPr id="7" name="Slide6.JPG"/>
+                    <pic:cNvPicPr/>
+                  </pic:nvPicPr>
+                  <pic:blipFill>
+                    <a:blip r:embed="rId12" cstate="print">
+                      <a:extLst>
+                        <a:ext uri="{28A0092B-C50C-407E-A947-70E740481C1C}">
+                          <a14:useLocalDpi xmlns:a14="http://schemas.microsoft.com/office/drawing/2010/main" val="0"/>
+                        </a:ext>
+                      </a:extLst>
+                    </a:blip>
+                    <a:stretch>
+                      <a:fillRect/>
+                    </a:stretch>
+                  </pic:blipFill>
+                  <pic:spPr>
+                    <a:xfrm>
+                      <a:off x="0" y="0"/>
+                      <a:ext cx="4693784" cy="2640254"/>
+                    </a:xfrm>
+                    <a:prstGeom prst="rect">
+                      <a:avLst/>
+                    </a:prstGeom>
+                  </pic:spPr>
+                </pic:pic>
+              </a:graphicData>
+            </a:graphic>
+          </wp:inline>
+        </w:drawing>
+      </w:r>
+    </w:p>
+    <w:p>
+      <w:pPr>
+        <w:pStyle w:val="ListParagraph"/>
+        <w:numPr>
+          <w:ilvl w:val="0"/>
+          <w:numId w:val="3"/>
+        </w:numPr>
+        <w:shd w:val="clear" w:color="auto" w:fill="FFFFFF"/>
+        <w:spacing w:before="180" w:after="180" w:line="240" w:lineRule="auto"/>
+        <w:rPr>
+          <w:rFonts w:ascii="Times New Roman" w:eastAsia="Times New Roman" w:hAnsi="Times New Roman" w:cs="Times New Roman"/>
+          <w:sz w:val="24"/>
+          <w:szCs w:val="24"/>
+        </w:rPr>
+      </w:pPr>
+      <w:r>
+        <w:rPr>
+          <w:rFonts w:ascii="Times New Roman" w:eastAsia="Times New Roman" w:hAnsi="Times New Roman" w:cs="Times New Roman"/>
+          <w:sz w:val="24"/>
+          <w:szCs w:val="24"/>
+        </w:rPr>
+        <w:t>User selects manage existing products</w:t>
+      </w:r>
+    </w:p>
+    <w:p>
+      <w:pPr>
+        <w:pStyle w:val="ListParagraph"/>
+        <w:numPr>
+          <w:ilvl w:val="0"/>
+          <w:numId w:val="3"/>
+        </w:numPr>
+        <w:shd w:val="clear" w:color="auto" w:fill="FFFFFF"/>
+        <w:spacing w:before="180" w:after="180" w:line="240" w:lineRule="auto"/>
+        <w:rPr>
+          <w:rFonts w:ascii="Times New Roman" w:eastAsia="Times New Roman" w:hAnsi="Times New Roman" w:cs="Times New Roman"/>
+          <w:sz w:val="24"/>
+          <w:szCs w:val="24"/>
+        </w:rPr>
+      </w:pPr>
+      <w:r>
+        <w:rPr>
+          <w:rFonts w:ascii="Times New Roman" w:eastAsia="Times New Roman" w:hAnsi="Times New Roman" w:cs="Times New Roman"/>
+          <w:sz w:val="24"/>
+          <w:szCs w:val="24"/>
+        </w:rPr>
+        <w:t>A list of existing products and availability is shown</w:t>
+      </w:r>
+      <w:r>
+        <w:rPr>
+          <w:rFonts w:ascii="Times New Roman" w:eastAsia="Times New Roman" w:hAnsi="Times New Roman" w:cs="Times New Roman"/>
+          <w:sz w:val="24"/>
+          <w:szCs w:val="24"/>
+        </w:rPr>
+        <w:t xml:space="preserve"> (show)</w:t>
+      </w:r>
+    </w:p>
+    <w:p>
+      <w:pPr>
+        <w:pStyle w:val="ListParagraph"/>
+        <w:shd w:val="clear" w:color="auto" w:fill="FFFFFF"/>
+        <w:spacing w:before="180" w:after="180" w:line="240" w:lineRule="auto"/>
+        <w:rPr>
+          <w:rFonts w:ascii="Times New Roman" w:eastAsia="Times New Roman" w:hAnsi="Times New Roman" w:cs="Times New Roman"/>
+          <w:sz w:val="24"/>
+          <w:szCs w:val="24"/>
+        </w:rPr>
+      </w:pPr>
+      <w:r>
+        <w:rPr>
+          <w:rFonts w:ascii="Times New Roman" w:eastAsia="Times New Roman" w:hAnsi="Times New Roman" w:cs="Times New Roman"/>
+          <w:noProof/>
+          <w:sz w:val="24"/>
+          <w:szCs w:val="24"/>
+        </w:rPr>
+        <w:drawing>
+          <wp:inline distT="0" distB="0" distL="0" distR="0">
+            <wp:extent cx="5113867" cy="2876550"/>
+            <wp:effectExtent l="0" t="0" r="0" b="0"/>
+            <wp:docPr id="8" name="Picture 8"/>
+            <wp:cNvGraphicFramePr>
+              <a:graphicFrameLocks xmlns:a="http://schemas.openxmlformats.org/drawingml/2006/main" noChangeAspect="1"/>
+            </wp:cNvGraphicFramePr>
+            <a:graphic xmlns:a="http://schemas.openxmlformats.org/drawingml/2006/main">
+              <a:graphicData uri="http://schemas.openxmlformats.org/drawingml/2006/picture">
+                <pic:pic xmlns:pic="http://schemas.openxmlformats.org/drawingml/2006/picture">
+                  <pic:nvPicPr>
+                    <pic:cNvPr id="8" name="Slide7.JPG"/>
+                    <pic:cNvPicPr/>
+                  </pic:nvPicPr>
+                  <pic:blipFill>
+                    <a:blip r:embed="rId13" cstate="print">
+                      <a:extLst>
+                        <a:ext uri="{28A0092B-C50C-407E-A947-70E740481C1C}">
+                          <a14:useLocalDpi xmlns:a14="http://schemas.microsoft.com/office/drawing/2010/main" val="0"/>
+                        </a:ext>
+                      </a:extLst>
+                    </a:blip>
+                    <a:stretch>
+                      <a:fillRect/>
+                    </a:stretch>
+                  </pic:blipFill>
+                  <pic:spPr>
+                    <a:xfrm>
+                      <a:off x="0" y="0"/>
+                      <a:ext cx="5118831" cy="2879342"/>
+                    </a:xfrm>
+                    <a:prstGeom prst="rect">
+                      <a:avLst/>
+                    </a:prstGeom>
+                  </pic:spPr>
+                </pic:pic>
+              </a:graphicData>
+            </a:graphic>
+          </wp:inline>
+        </w:drawing>
+      </w:r>
+    </w:p>
+    <w:p>
+      <w:pPr>
+        <w:pStyle w:val="ListParagraph"/>
+        <w:numPr>
+          <w:ilvl w:val="0"/>
+          <w:numId w:val="3"/>
+        </w:numPr>
+        <w:shd w:val="clear" w:color="auto" w:fill="FFFFFF"/>
+        <w:spacing w:before="180" w:after="180" w:line="240" w:lineRule="auto"/>
+        <w:rPr>
+          <w:rFonts w:ascii="Times New Roman" w:eastAsia="Times New Roman" w:hAnsi="Times New Roman" w:cs="Times New Roman"/>
+          <w:sz w:val="24"/>
+          <w:szCs w:val="24"/>
+        </w:rPr>
+      </w:pPr>
+      <w:r>
+        <w:rPr>
+          <w:rFonts w:ascii="Times New Roman" w:eastAsia="Times New Roman" w:hAnsi="Times New Roman" w:cs="Times New Roman"/>
+          <w:sz w:val="24"/>
+          <w:szCs w:val="24"/>
+        </w:rPr>
+        <w:t>The user selects a product to edit</w:t>
+      </w:r>
+    </w:p>
+    <w:p>
+      <w:pPr>
+        <w:pStyle w:val="ListParagraph"/>
+        <w:numPr>
+          <w:ilvl w:val="0"/>
+          <w:numId w:val="3"/>
+        </w:numPr>
+        <w:shd w:val="clear" w:color="auto" w:fill="FFFFFF"/>
+        <w:spacing w:before="180" w:after="180" w:line="240" w:lineRule="auto"/>
+        <w:rPr>
+          <w:rFonts w:ascii="Times New Roman" w:eastAsia="Times New Roman" w:hAnsi="Times New Roman" w:cs="Times New Roman"/>
+          <w:sz w:val="24"/>
+          <w:szCs w:val="24"/>
+        </w:rPr>
+      </w:pPr>
+      <w:r>
+        <w:rPr>
+          <w:rFonts w:ascii="Times New Roman" w:eastAsia="Times New Roman" w:hAnsi="Times New Roman" w:cs="Times New Roman"/>
+          <w:sz w:val="24"/>
+          <w:szCs w:val="24"/>
+        </w:rPr>
+        <w:t>A screen appears to allow for changing of each attribute (show)</w:t>
+      </w:r>
+    </w:p>
+    <w:p>
+      <w:pPr>
+        <w:pStyle w:val="ListParagraph"/>
+        <w:shd w:val="clear" w:color="auto" w:fill="FFFFFF"/>
+        <w:spacing w:before="180" w:after="180" w:line="240" w:lineRule="auto"/>
+        <w:rPr>
+          <w:rFonts w:ascii="Times New Roman" w:eastAsia="Times New Roman" w:hAnsi="Times New Roman" w:cs="Times New Roman"/>
+          <w:sz w:val="24"/>
+          <w:szCs w:val="24"/>
+        </w:rPr>
+      </w:pPr>
+      <w:r>
+        <w:rPr>
+          <w:rFonts w:ascii="Times New Roman" w:eastAsia="Times New Roman" w:hAnsi="Times New Roman" w:cs="Times New Roman"/>
+          <w:noProof/>
+          <w:sz w:val="24"/>
+          <w:szCs w:val="24"/>
+        </w:rPr>
+        <w:lastRenderedPageBreak/>
+        <w:drawing>
+          <wp:inline distT="0" distB="0" distL="0" distR="0">
+            <wp:extent cx="5249333" cy="2952750"/>
+            <wp:effectExtent l="0" t="0" r="8890" b="0"/>
+            <wp:docPr id="9" name="Picture 9"/>
+            <wp:cNvGraphicFramePr>
+              <a:graphicFrameLocks xmlns:a="http://schemas.openxmlformats.org/drawingml/2006/main" noChangeAspect="1"/>
+            </wp:cNvGraphicFramePr>
+            <a:graphic xmlns:a="http://schemas.openxmlformats.org/drawingml/2006/main">
+              <a:graphicData uri="http://schemas.openxmlformats.org/drawingml/2006/picture">
+                <pic:pic xmlns:pic="http://schemas.openxmlformats.org/drawingml/2006/picture">
+                  <pic:nvPicPr>
+                    <pic:cNvPr id="9" name="Slide8.JPG"/>
+                    <pic:cNvPicPr/>
+                  </pic:nvPicPr>
+                  <pic:blipFill>
+                    <a:blip r:embed="rId14" cstate="print">
+                      <a:extLst>
+                        <a:ext uri="{28A0092B-C50C-407E-A947-70E740481C1C}">
+                          <a14:useLocalDpi xmlns:a14="http://schemas.microsoft.com/office/drawing/2010/main" val="0"/>
+                        </a:ext>
+                      </a:extLst>
+                    </a:blip>
+                    <a:stretch>
+                      <a:fillRect/>
+                    </a:stretch>
+                  </pic:blipFill>
+                  <pic:spPr>
+                    <a:xfrm>
+                      <a:off x="0" y="0"/>
+                      <a:ext cx="5255001" cy="2955939"/>
+                    </a:xfrm>
+                    <a:prstGeom prst="rect">
+                      <a:avLst/>
+                    </a:prstGeom>
+                  </pic:spPr>
+                </pic:pic>
+              </a:graphicData>
+            </a:graphic>
+          </wp:inline>
+        </w:drawing>
       </w:r>
       <w:bookmarkStart w:id="0" w:name="_GoBack"/>
       <w:bookmarkEnd w:id="0"/>
     </w:p>
     <w:p>
       <w:pPr>
+        <w:pStyle w:val="ListParagraph"/>
+        <w:numPr>
+          <w:ilvl w:val="0"/>
+          <w:numId w:val="3"/>
+        </w:numPr>
+        <w:shd w:val="clear" w:color="auto" w:fill="FFFFFF"/>
+        <w:spacing w:before="180" w:after="180" w:line="240" w:lineRule="auto"/>
+        <w:rPr>
+          <w:rFonts w:ascii="Times New Roman" w:eastAsia="Times New Roman" w:hAnsi="Times New Roman" w:cs="Times New Roman"/>
+          <w:sz w:val="24"/>
+          <w:szCs w:val="24"/>
+        </w:rPr>
+      </w:pPr>
+      <w:r>
+        <w:rPr>
+          <w:rFonts w:ascii="Times New Roman" w:eastAsia="Times New Roman" w:hAnsi="Times New Roman" w:cs="Times New Roman"/>
+          <w:sz w:val="24"/>
+          <w:szCs w:val="24"/>
+        </w:rPr>
+        <w:t>User hits the confirm button and is taken back to the home screen</w:t>
+      </w:r>
+    </w:p>
+    <w:p>
+      <w:pPr>
+        <w:pStyle w:val="ListParagraph"/>
+        <w:numPr>
+          <w:ilvl w:val="0"/>
+          <w:numId w:val="3"/>
+        </w:numPr>
+        <w:shd w:val="clear" w:color="auto" w:fill="FFFFFF"/>
+        <w:spacing w:before="180" w:after="180" w:line="240" w:lineRule="auto"/>
+        <w:rPr>
+          <w:rFonts w:ascii="Times New Roman" w:eastAsia="Times New Roman" w:hAnsi="Times New Roman" w:cs="Times New Roman"/>
+          <w:sz w:val="24"/>
+          <w:szCs w:val="24"/>
+        </w:rPr>
+      </w:pPr>
+      <w:r>
+        <w:rPr>
+          <w:rFonts w:ascii="Times New Roman" w:eastAsia="Times New Roman" w:hAnsi="Times New Roman" w:cs="Times New Roman"/>
+          <w:sz w:val="24"/>
+          <w:szCs w:val="24"/>
+        </w:rPr>
+        <w:t>Or u</w:t>
+      </w:r>
+      <w:r>
+        <w:rPr>
+          <w:rFonts w:ascii="Times New Roman" w:eastAsia="Times New Roman" w:hAnsi="Times New Roman" w:cs="Times New Roman"/>
+          <w:sz w:val="24"/>
+          <w:szCs w:val="24"/>
+        </w:rPr>
+        <w:t>ser hits the cancel button and is also taken back to the home screen</w:t>
+      </w:r>
+    </w:p>
+    <w:p>
+      <w:pPr>
+        <w:shd w:val="clear" w:color="auto" w:fill="FFFFFF"/>
+        <w:spacing w:before="180" w:after="180" w:line="240" w:lineRule="auto"/>
+        <w:rPr>
+          <w:rFonts w:ascii="Times New Roman" w:eastAsia="Times New Roman" w:hAnsi="Times New Roman" w:cs="Times New Roman"/>
+          <w:sz w:val="24"/>
+          <w:szCs w:val="24"/>
+        </w:rPr>
+      </w:pPr>
+    </w:p>
+    <w:p>
+      <w:pPr>
+        <w:shd w:val="clear" w:color="auto" w:fill="FFFFFF"/>
+        <w:spacing w:before="180" w:after="180" w:line="240" w:lineRule="auto"/>
+        <w:rPr>
+          <w:rFonts w:ascii="Times New Roman" w:eastAsia="Times New Roman" w:hAnsi="Times New Roman" w:cs="Times New Roman"/>
+          <w:sz w:val="24"/>
+          <w:szCs w:val="24"/>
+        </w:rPr>
+      </w:pPr>
+      <w:r>
+        <w:rPr>
+          <w:rFonts w:ascii="Times New Roman" w:eastAsia="Times New Roman" w:hAnsi="Times New Roman" w:cs="Times New Roman"/>
+          <w:sz w:val="24"/>
+          <w:szCs w:val="24"/>
+        </w:rPr>
+        <w:t>Use Case: Adding a new product</w:t>
+      </w:r>
+    </w:p>
+    <w:p>
+      <w:pPr>
+        <w:pStyle w:val="ListParagraph"/>
+        <w:numPr>
+          <w:ilvl w:val="0"/>
+          <w:numId w:val="4"/>
+        </w:numPr>
+        <w:shd w:val="clear" w:color="auto" w:fill="FFFFFF"/>
+        <w:spacing w:before="180" w:after="180" w:line="240" w:lineRule="auto"/>
+        <w:rPr>
+          <w:rFonts w:ascii="Times New Roman" w:eastAsia="Times New Roman" w:hAnsi="Times New Roman" w:cs="Times New Roman"/>
+          <w:sz w:val="24"/>
+          <w:szCs w:val="24"/>
+        </w:rPr>
+      </w:pPr>
+      <w:r>
+        <w:rPr>
+          <w:rFonts w:ascii="Times New Roman" w:eastAsia="Times New Roman" w:hAnsi="Times New Roman" w:cs="Times New Roman"/>
+          <w:sz w:val="24"/>
+          <w:szCs w:val="24"/>
+        </w:rPr>
+        <w:t>The system displays the main screen (show)</w:t>
+      </w:r>
+    </w:p>
+    <w:p>
+      <w:pPr>
+        <w:pStyle w:val="ListParagraph"/>
+        <w:numPr>
+          <w:ilvl w:val="0"/>
+          <w:numId w:val="4"/>
+        </w:numPr>
+        <w:shd w:val="clear" w:color="auto" w:fill="FFFFFF"/>
+        <w:spacing w:before="180" w:after="180" w:line="240" w:lineRule="auto"/>
+        <w:rPr>
+          <w:rFonts w:ascii="Times New Roman" w:eastAsia="Times New Roman" w:hAnsi="Times New Roman" w:cs="Times New Roman"/>
+          <w:sz w:val="24"/>
+          <w:szCs w:val="24"/>
+        </w:rPr>
+      </w:pPr>
+      <w:r>
+        <w:rPr>
+          <w:rFonts w:ascii="Times New Roman" w:eastAsia="Times New Roman" w:hAnsi="Times New Roman" w:cs="Times New Roman"/>
+          <w:sz w:val="24"/>
+          <w:szCs w:val="24"/>
+        </w:rPr>
+        <w:t>The user selects the Manage Inventory button</w:t>
+      </w:r>
+    </w:p>
+    <w:p>
+      <w:pPr>
+        <w:pStyle w:val="ListParagraph"/>
+        <w:numPr>
+          <w:ilvl w:val="0"/>
+          <w:numId w:val="4"/>
+        </w:numPr>
+        <w:shd w:val="clear" w:color="auto" w:fill="FFFFFF"/>
+        <w:spacing w:before="180" w:after="180" w:line="240" w:lineRule="auto"/>
+        <w:rPr>
+          <w:rFonts w:ascii="Times New Roman" w:eastAsia="Times New Roman" w:hAnsi="Times New Roman" w:cs="Times New Roman"/>
+          <w:sz w:val="24"/>
+          <w:szCs w:val="24"/>
+        </w:rPr>
+      </w:pPr>
+      <w:r>
+        <w:rPr>
+          <w:rFonts w:ascii="Times New Roman" w:eastAsia="Times New Roman" w:hAnsi="Times New Roman" w:cs="Times New Roman"/>
+          <w:sz w:val="24"/>
+          <w:szCs w:val="24"/>
+        </w:rPr>
+        <w:t>Manage inventory screen is displayed (show)</w:t>
+      </w:r>
+    </w:p>
+    <w:p>
+      <w:pPr>
+        <w:pStyle w:val="ListParagraph"/>
+        <w:numPr>
+          <w:ilvl w:val="0"/>
+          <w:numId w:val="4"/>
+        </w:numPr>
+        <w:shd w:val="clear" w:color="auto" w:fill="FFFFFF"/>
+        <w:spacing w:before="180" w:after="180" w:line="240" w:lineRule="auto"/>
+        <w:rPr>
+          <w:rFonts w:ascii="Times New Roman" w:eastAsia="Times New Roman" w:hAnsi="Times New Roman" w:cs="Times New Roman"/>
+          <w:sz w:val="24"/>
+          <w:szCs w:val="24"/>
+        </w:rPr>
+      </w:pPr>
+      <w:r>
+        <w:rPr>
+          <w:rFonts w:ascii="Times New Roman" w:eastAsia="Times New Roman" w:hAnsi="Times New Roman" w:cs="Times New Roman"/>
+          <w:sz w:val="24"/>
+          <w:szCs w:val="24"/>
+        </w:rPr>
+        <w:t>User selects add new product</w:t>
+      </w:r>
+    </w:p>
+    <w:p>
+      <w:pPr>
+        <w:pStyle w:val="ListParagraph"/>
+        <w:numPr>
+          <w:ilvl w:val="0"/>
+          <w:numId w:val="4"/>
+        </w:numPr>
+        <w:shd w:val="clear" w:color="auto" w:fill="FFFFFF"/>
+        <w:spacing w:before="180" w:after="180" w:line="240" w:lineRule="auto"/>
+        <w:rPr>
+          <w:rFonts w:ascii="Times New Roman" w:eastAsia="Times New Roman" w:hAnsi="Times New Roman" w:cs="Times New Roman"/>
+          <w:sz w:val="24"/>
+          <w:szCs w:val="24"/>
+        </w:rPr>
+      </w:pPr>
+      <w:r>
+        <w:rPr>
+          <w:rFonts w:ascii="Times New Roman" w:eastAsia="Times New Roman" w:hAnsi="Times New Roman" w:cs="Times New Roman"/>
+          <w:sz w:val="24"/>
+          <w:szCs w:val="24"/>
+        </w:rPr>
+        <w:t>A screen is displayed to allow for the user to add new product information (show)</w:t>
+      </w:r>
+    </w:p>
+    <w:p>
+      <w:pPr>
+        <w:pStyle w:val="ListParagraph"/>
+        <w:numPr>
+          <w:ilvl w:val="0"/>
+          <w:numId w:val="4"/>
+        </w:numPr>
+        <w:shd w:val="clear" w:color="auto" w:fill="FFFFFF"/>
+        <w:spacing w:before="180" w:after="180" w:line="240" w:lineRule="auto"/>
+        <w:rPr>
+          <w:rFonts w:ascii="Times New Roman" w:eastAsia="Times New Roman" w:hAnsi="Times New Roman" w:cs="Times New Roman"/>
+          <w:sz w:val="24"/>
+          <w:szCs w:val="24"/>
+        </w:rPr>
+      </w:pPr>
+      <w:r>
+        <w:rPr>
+          <w:rFonts w:ascii="Times New Roman" w:eastAsia="Times New Roman" w:hAnsi="Times New Roman" w:cs="Times New Roman"/>
+          <w:sz w:val="24"/>
+          <w:szCs w:val="24"/>
+        </w:rPr>
+        <w:t>The user clicks to confirm or to cancel</w:t>
+      </w:r>
+    </w:p>
+    <w:p>
+      <w:pPr>
+        <w:pStyle w:val="ListParagraph"/>
+        <w:numPr>
+          <w:ilvl w:val="0"/>
+          <w:numId w:val="4"/>
+        </w:numPr>
+        <w:shd w:val="clear" w:color="auto" w:fill="FFFFFF"/>
+        <w:spacing w:before="180" w:after="180" w:line="240" w:lineRule="auto"/>
+        <w:rPr>
+          <w:rFonts w:ascii="Times New Roman" w:eastAsia="Times New Roman" w:hAnsi="Times New Roman" w:cs="Times New Roman"/>
+          <w:sz w:val="24"/>
+          <w:szCs w:val="24"/>
+        </w:rPr>
+      </w:pPr>
+      <w:r>
+        <w:rPr>
+          <w:rFonts w:ascii="Times New Roman" w:eastAsia="Times New Roman" w:hAnsi="Times New Roman" w:cs="Times New Roman"/>
+          <w:sz w:val="24"/>
+          <w:szCs w:val="24"/>
+        </w:rPr>
+        <w:t xml:space="preserve">If the user confirms </w:t>
+      </w:r>
+      <w:r>
+        <w:rPr>
+          <w:rFonts w:ascii="Times New Roman" w:eastAsia="Times New Roman" w:hAnsi="Times New Roman" w:cs="Times New Roman"/>
+          <w:sz w:val="24"/>
+          <w:szCs w:val="24"/>
+        </w:rPr>
+        <w:t>they are taken back to the manage inventory screen</w:t>
+      </w:r>
+    </w:p>
+    <w:p>
+      <w:pPr>
+        <w:pStyle w:val="ListParagraph"/>
+        <w:numPr>
+          <w:ilvl w:val="0"/>
+          <w:numId w:val="4"/>
+        </w:numPr>
+        <w:shd w:val="clear" w:color="auto" w:fill="FFFFFF"/>
+        <w:spacing w:before="180" w:after="180" w:line="240" w:lineRule="auto"/>
+        <w:rPr>
+          <w:rFonts w:ascii="Times New Roman" w:eastAsia="Times New Roman" w:hAnsi="Times New Roman" w:cs="Times New Roman"/>
+          <w:sz w:val="24"/>
+          <w:szCs w:val="24"/>
+        </w:rPr>
+      </w:pPr>
+      <w:r>
+        <w:rPr>
+          <w:rFonts w:ascii="Times New Roman" w:eastAsia="Times New Roman" w:hAnsi="Times New Roman" w:cs="Times New Roman"/>
+          <w:sz w:val="24"/>
+          <w:szCs w:val="24"/>
+        </w:rPr>
+        <w:t>If the user cancels they are taken back to the home screen</w:t>
+      </w:r>
+    </w:p>
+    <w:p>
+      <w:pPr>
+        <w:shd w:val="clear" w:color="auto" w:fill="FFFFFF"/>
+        <w:spacing w:before="180" w:after="180" w:line="240" w:lineRule="auto"/>
+        <w:rPr>
+          <w:rFonts w:ascii="Times New Roman" w:eastAsia="Times New Roman" w:hAnsi="Times New Roman" w:cs="Times New Roman"/>
+          <w:sz w:val="24"/>
+          <w:szCs w:val="24"/>
+        </w:rPr>
+      </w:pPr>
+    </w:p>
+    <w:p>
+      <w:pPr>
+        <w:shd w:val="clear" w:color="auto" w:fill="FFFFFF"/>
+        <w:spacing w:before="180" w:after="180" w:line="240" w:lineRule="auto"/>
+        <w:rPr>
+          <w:rFonts w:ascii="Times New Roman" w:eastAsia="Times New Roman" w:hAnsi="Times New Roman" w:cs="Times New Roman"/>
+          <w:sz w:val="24"/>
+          <w:szCs w:val="24"/>
+        </w:rPr>
+      </w:pPr>
+      <w:r>
+        <w:rPr>
+          <w:rFonts w:ascii="Times New Roman" w:eastAsia="Times New Roman" w:hAnsi="Times New Roman" w:cs="Times New Roman"/>
+          <w:sz w:val="24"/>
+          <w:szCs w:val="24"/>
+        </w:rPr>
+        <w:t xml:space="preserve">Use Case: </w:t>
+      </w:r>
+      <w:r>
+        <w:rPr>
+          <w:rFonts w:ascii="Times New Roman" w:eastAsia="Times New Roman" w:hAnsi="Times New Roman" w:cs="Times New Roman"/>
+          <w:sz w:val="24"/>
+          <w:szCs w:val="24"/>
+        </w:rPr>
+        <w:t>Checking inventory</w:t>
+      </w:r>
+    </w:p>
+    <w:p>
+      <w:pPr>
+        <w:shd w:val="clear" w:color="auto" w:fill="FFFFFF"/>
+        <w:spacing w:before="180" w:after="180" w:line="240" w:lineRule="auto"/>
+        <w:rPr>
+          <w:rFonts w:ascii="Times New Roman" w:eastAsia="Times New Roman" w:hAnsi="Times New Roman" w:cs="Times New Roman"/>
+          <w:sz w:val="24"/>
+          <w:szCs w:val="24"/>
+        </w:rPr>
+      </w:pPr>
+    </w:p>
+    <w:p>
+      <w:pPr>
+        <w:shd w:val="clear" w:color="auto" w:fill="FFFFFF"/>
+        <w:spacing w:before="180" w:after="180" w:line="240" w:lineRule="auto"/>
+        <w:rPr>
+          <w:rFonts w:ascii="Times New Roman" w:eastAsia="Times New Roman" w:hAnsi="Times New Roman" w:cs="Times New Roman"/>
+          <w:sz w:val="24"/>
+          <w:szCs w:val="24"/>
+        </w:rPr>
+      </w:pPr>
+      <w:r>
+        <w:rPr>
+          <w:rFonts w:ascii="Times New Roman" w:eastAsia="Times New Roman" w:hAnsi="Times New Roman" w:cs="Times New Roman"/>
+          <w:sz w:val="24"/>
+          <w:szCs w:val="24"/>
+        </w:rPr>
+        <w:t>Other Use Cases?</w:t>
+      </w:r>
+    </w:p>
+    <w:p>
+      <w:pPr>
         <w:shd w:val="clear" w:color="auto" w:fill="FFFFFF"/>
         <w:spacing w:before="180" w:after="180" w:line="240" w:lineRule="auto"/>
         <w:rPr>
@@ -833,7 +1567,7 @@
       </w:pPr>
     </w:p>
     <w:sectPr>
-      <w:headerReference w:type="default" r:id="rId12"/>
+      <w:headerReference w:type="default" r:id="rId15"/>
       <w:pgSz w:w="12240" w:h="15840"/>
       <w:pgMar w:top="1440" w:right="1440" w:bottom="1440" w:left="1440" w:header="720" w:footer="720" w:gutter="0"/>
       <w:cols w:space="720"/>
@@ -1027,6 +1761,95 @@
     </w:lvl>
   </w:abstractNum>
   <w:abstractNum w:abstractNumId="1" w15:restartNumberingAfterBreak="0">
+    <w:nsid w:val="239B2BB3"/>
+    <w:multiLevelType w:val="hybridMultilevel"/>
+    <w:tmpl w:val="58F069F4"/>
+    <w:lvl w:ilvl="0" w:tplc="0409000F">
+      <w:start w:val="1"/>
+      <w:numFmt w:val="decimal"/>
+      <w:lvlText w:val="%1."/>
+      <w:lvlJc w:val="left"/>
+      <w:pPr>
+        <w:ind w:left="720" w:hanging="360"/>
+      </w:pPr>
+      <w:rPr>
+        <w:rFonts w:hint="default"/>
+      </w:rPr>
+    </w:lvl>
+    <w:lvl w:ilvl="1" w:tplc="04090019" w:tentative="1">
+      <w:start w:val="1"/>
+      <w:numFmt w:val="lowerLetter"/>
+      <w:lvlText w:val="%2."/>
+      <w:lvlJc w:val="left"/>
+      <w:pPr>
+        <w:ind w:left="1440" w:hanging="360"/>
+      </w:pPr>
+    </w:lvl>
+    <w:lvl w:ilvl="2" w:tplc="0409001B" w:tentative="1">
+      <w:start w:val="1"/>
+      <w:numFmt w:val="lowerRoman"/>
+      <w:lvlText w:val="%3."/>
+      <w:lvlJc w:val="right"/>
+      <w:pPr>
+        <w:ind w:left="2160" w:hanging="180"/>
+      </w:pPr>
+    </w:lvl>
+    <w:lvl w:ilvl="3" w:tplc="0409000F" w:tentative="1">
+      <w:start w:val="1"/>
+      <w:numFmt w:val="decimal"/>
+      <w:lvlText w:val="%4."/>
+      <w:lvlJc w:val="left"/>
+      <w:pPr>
+        <w:ind w:left="2880" w:hanging="360"/>
+      </w:pPr>
+    </w:lvl>
+    <w:lvl w:ilvl="4" w:tplc="04090019" w:tentative="1">
+      <w:start w:val="1"/>
+      <w:numFmt w:val="lowerLetter"/>
+      <w:lvlText w:val="%5."/>
+      <w:lvlJc w:val="left"/>
+      <w:pPr>
+        <w:ind w:left="3600" w:hanging="360"/>
+      </w:pPr>
+    </w:lvl>
+    <w:lvl w:ilvl="5" w:tplc="0409001B" w:tentative="1">
+      <w:start w:val="1"/>
+      <w:numFmt w:val="lowerRoman"/>
+      <w:lvlText w:val="%6."/>
+      <w:lvlJc w:val="right"/>
+      <w:pPr>
+        <w:ind w:left="4320" w:hanging="180"/>
+      </w:pPr>
+    </w:lvl>
+    <w:lvl w:ilvl="6" w:tplc="0409000F" w:tentative="1">
+      <w:start w:val="1"/>
+      <w:numFmt w:val="decimal"/>
+      <w:lvlText w:val="%7."/>
+      <w:lvlJc w:val="left"/>
+      <w:pPr>
+        <w:ind w:left="5040" w:hanging="360"/>
+      </w:pPr>
+    </w:lvl>
+    <w:lvl w:ilvl="7" w:tplc="04090019" w:tentative="1">
+      <w:start w:val="1"/>
+      <w:numFmt w:val="lowerLetter"/>
+      <w:lvlText w:val="%8."/>
+      <w:lvlJc w:val="left"/>
+      <w:pPr>
+        <w:ind w:left="5760" w:hanging="360"/>
+      </w:pPr>
+    </w:lvl>
+    <w:lvl w:ilvl="8" w:tplc="0409001B" w:tentative="1">
+      <w:start w:val="1"/>
+      <w:numFmt w:val="lowerRoman"/>
+      <w:lvlText w:val="%9."/>
+      <w:lvlJc w:val="right"/>
+      <w:pPr>
+        <w:ind w:left="6480" w:hanging="180"/>
+      </w:pPr>
+    </w:lvl>
+  </w:abstractNum>
+  <w:abstractNum w:abstractNumId="2" w15:restartNumberingAfterBreak="0">
     <w:nsid w:val="2D5854E6"/>
     <w:multiLevelType w:val="multilevel"/>
     <w:tmpl w:val="A4A4ADFA"/>
@@ -1139,11 +1962,106 @@
       </w:pPr>
     </w:lvl>
   </w:abstractNum>
+  <w:abstractNum w:abstractNumId="3" w15:restartNumberingAfterBreak="0">
+    <w:nsid w:val="5DD86AC8"/>
+    <w:multiLevelType w:val="hybridMultilevel"/>
+    <w:tmpl w:val="7FAA2E20"/>
+    <w:lvl w:ilvl="0" w:tplc="0409000F">
+      <w:start w:val="1"/>
+      <w:numFmt w:val="decimal"/>
+      <w:lvlText w:val="%1."/>
+      <w:lvlJc w:val="left"/>
+      <w:pPr>
+        <w:ind w:left="720" w:hanging="360"/>
+      </w:pPr>
+      <w:rPr>
+        <w:rFonts w:hint="default"/>
+      </w:rPr>
+    </w:lvl>
+    <w:lvl w:ilvl="1" w:tplc="04090019" w:tentative="1">
+      <w:start w:val="1"/>
+      <w:numFmt w:val="lowerLetter"/>
+      <w:lvlText w:val="%2."/>
+      <w:lvlJc w:val="left"/>
+      <w:pPr>
+        <w:ind w:left="1440" w:hanging="360"/>
+      </w:pPr>
+    </w:lvl>
+    <w:lvl w:ilvl="2" w:tplc="0409001B" w:tentative="1">
+      <w:start w:val="1"/>
+      <w:numFmt w:val="lowerRoman"/>
+      <w:lvlText w:val="%3."/>
+      <w:lvlJc w:val="right"/>
+      <w:pPr>
+        <w:ind w:left="2160" w:hanging="180"/>
+      </w:pPr>
+    </w:lvl>
+    <w:lvl w:ilvl="3" w:tplc="0409000F" w:tentative="1">
+      <w:start w:val="1"/>
+      <w:numFmt w:val="decimal"/>
+      <w:lvlText w:val="%4."/>
+      <w:lvlJc w:val="left"/>
+      <w:pPr>
+        <w:ind w:left="2880" w:hanging="360"/>
+      </w:pPr>
+    </w:lvl>
+    <w:lvl w:ilvl="4" w:tplc="04090019" w:tentative="1">
+      <w:start w:val="1"/>
+      <w:numFmt w:val="lowerLetter"/>
+      <w:lvlText w:val="%5."/>
+      <w:lvlJc w:val="left"/>
+      <w:pPr>
+        <w:ind w:left="3600" w:hanging="360"/>
+      </w:pPr>
+    </w:lvl>
+    <w:lvl w:ilvl="5" w:tplc="0409001B" w:tentative="1">
+      <w:start w:val="1"/>
+      <w:numFmt w:val="lowerRoman"/>
+      <w:lvlText w:val="%6."/>
+      <w:lvlJc w:val="right"/>
+      <w:pPr>
+        <w:ind w:left="4320" w:hanging="180"/>
+      </w:pPr>
+    </w:lvl>
+    <w:lvl w:ilvl="6" w:tplc="0409000F" w:tentative="1">
+      <w:start w:val="1"/>
+      <w:numFmt w:val="decimal"/>
+      <w:lvlText w:val="%7."/>
+      <w:lvlJc w:val="left"/>
+      <w:pPr>
+        <w:ind w:left="5040" w:hanging="360"/>
+      </w:pPr>
+    </w:lvl>
+    <w:lvl w:ilvl="7" w:tplc="04090019" w:tentative="1">
+      <w:start w:val="1"/>
+      <w:numFmt w:val="lowerLetter"/>
+      <w:lvlText w:val="%8."/>
+      <w:lvlJc w:val="left"/>
+      <w:pPr>
+        <w:ind w:left="5760" w:hanging="360"/>
+      </w:pPr>
+    </w:lvl>
+    <w:lvl w:ilvl="8" w:tplc="0409001B" w:tentative="1">
+      <w:start w:val="1"/>
+      <w:numFmt w:val="lowerRoman"/>
+      <w:lvlText w:val="%9."/>
+      <w:lvlJc w:val="right"/>
+      <w:pPr>
+        <w:ind w:left="6480" w:hanging="180"/>
+      </w:pPr>
+    </w:lvl>
+  </w:abstractNum>
   <w:num w:numId="1">
-    <w:abstractNumId w:val="1"/>
+    <w:abstractNumId w:val="2"/>
   </w:num>
   <w:num w:numId="2">
     <w:abstractNumId w:val="0"/>
+  </w:num>
+  <w:num w:numId="3">
+    <w:abstractNumId w:val="3"/>
+  </w:num>
+  <w:num w:numId="4">
+    <w:abstractNumId w:val="1"/>
   </w:num>
 </w:numbering>
 </file>

</xml_diff>

<commit_message>
added diagrams to 'Use Case: Adding a New Product'
</commit_message>
<xml_diff>
--- a/Course_Project/doc/Iteration_1_Requirements.docx
+++ b/Course_Project/doc/Iteration_1_Requirements.docx
@@ -1,6 +1,6 @@
 
 <file path=word/document.xml><?xml version="1.0" encoding="utf-8"?>
-<w:document xmlns:wpc="http://schemas.microsoft.com/office/word/2010/wordprocessingCanvas" xmlns:cx="http://schemas.microsoft.com/office/drawing/2014/chartex" xmlns:cx1="http://schemas.microsoft.com/office/drawing/2015/9/8/chartex" xmlns:cx2="http://schemas.microsoft.com/office/drawing/2015/10/21/chartex" xmlns:mc="http://schemas.openxmlformats.org/markup-compatibility/2006" xmlns:o="urn:schemas-microsoft-com:office:office" xmlns:r="http://schemas.openxmlformats.org/officeDocument/2006/relationships" xmlns:m="http://schemas.openxmlformats.org/officeDocument/2006/math" xmlns:v="urn:schemas-microsoft-com:vml" xmlns:wp14="http://schemas.microsoft.com/office/word/2010/wordprocessingDrawing" xmlns:wp="http://schemas.openxmlformats.org/drawingml/2006/wordprocessingDrawing" xmlns:w10="urn:schemas-microsoft-com:office:word" xmlns:w="http://schemas.openxmlformats.org/wordprocessingml/2006/main" xmlns:w14="http://schemas.microsoft.com/office/word/2010/wordml" xmlns:w15="http://schemas.microsoft.com/office/word/2012/wordml" xmlns:w16se="http://schemas.microsoft.com/office/word/2015/wordml/symex" xmlns:wpg="http://schemas.microsoft.com/office/word/2010/wordprocessingGroup" xmlns:wpi="http://schemas.microsoft.com/office/word/2010/wordprocessingInk" xmlns:wne="http://schemas.microsoft.com/office/word/2006/wordml" xmlns:wps="http://schemas.microsoft.com/office/word/2010/wordprocessingShape" mc:Ignorable="w14 w15 w16se wp14">
+<w:document xmlns:wpc="http://schemas.microsoft.com/office/word/2010/wordprocessingCanvas" xmlns:mc="http://schemas.openxmlformats.org/markup-compatibility/2006" xmlns:o="urn:schemas-microsoft-com:office:office" xmlns:r="http://schemas.openxmlformats.org/officeDocument/2006/relationships" xmlns:m="http://schemas.openxmlformats.org/officeDocument/2006/math" xmlns:v="urn:schemas-microsoft-com:vml" xmlns:wp14="http://schemas.microsoft.com/office/word/2010/wordprocessingDrawing" xmlns:wp="http://schemas.openxmlformats.org/drawingml/2006/wordprocessingDrawing" xmlns:w10="urn:schemas-microsoft-com:office:word" xmlns:w="http://schemas.openxmlformats.org/wordprocessingml/2006/main" xmlns:w14="http://schemas.microsoft.com/office/word/2010/wordml" xmlns:w15="http://schemas.microsoft.com/office/word/2012/wordml" xmlns:wpg="http://schemas.microsoft.com/office/word/2010/wordprocessingGroup" xmlns:wpi="http://schemas.microsoft.com/office/word/2010/wordprocessingInk" xmlns:wne="http://schemas.microsoft.com/office/word/2006/wordml" xmlns:wps="http://schemas.microsoft.com/office/word/2010/wordprocessingShape" mc:Ignorable="w14 w15 wp14">
   <w:body>
     <w:p>
       <w:pPr>
@@ -66,7 +66,7 @@
           <w:sz w:val="24"/>
           <w:szCs w:val="24"/>
         </w:rPr>
-        <w:t xml:space="preserve">As a user, I want to update the inventory (change price, availability, add new </w:t>
+        <w:t>As a user, I want to update the inventory (change price, availability, add new products</w:t>
       </w:r>
       <w:proofErr w:type="gramStart"/>
       <w:r>
@@ -75,7 +75,7 @@
           <w:sz w:val="24"/>
           <w:szCs w:val="24"/>
         </w:rPr>
-        <w:t>products,...</w:t>
+        <w:t>,...</w:t>
       </w:r>
       <w:proofErr w:type="gramEnd"/>
       <w:r>
@@ -1189,8 +1189,6 @@
           </wp:inline>
         </w:drawing>
       </w:r>
-      <w:bookmarkStart w:id="0" w:name="_GoBack"/>
-      <w:bookmarkEnd w:id="0"/>
     </w:p>
     <w:p>
       <w:pPr>
@@ -1305,6 +1303,91 @@
     <w:p>
       <w:pPr>
         <w:pStyle w:val="ListParagraph"/>
+        <w:shd w:val="clear" w:color="auto" w:fill="FFFFFF"/>
+        <w:spacing w:before="180" w:after="180" w:line="240" w:lineRule="auto"/>
+        <w:rPr>
+          <w:rFonts w:ascii="Times New Roman" w:eastAsia="Times New Roman" w:hAnsi="Times New Roman" w:cs="Times New Roman"/>
+          <w:sz w:val="24"/>
+          <w:szCs w:val="24"/>
+        </w:rPr>
+      </w:pPr>
+    </w:p>
+    <w:p>
+      <w:pPr>
+        <w:pStyle w:val="ListParagraph"/>
+        <w:shd w:val="clear" w:color="auto" w:fill="FFFFFF"/>
+        <w:spacing w:before="180" w:after="180" w:line="240" w:lineRule="auto"/>
+        <w:rPr>
+          <w:rFonts w:ascii="Times New Roman" w:eastAsia="Times New Roman" w:hAnsi="Times New Roman" w:cs="Times New Roman"/>
+          <w:sz w:val="24"/>
+          <w:szCs w:val="24"/>
+        </w:rPr>
+      </w:pPr>
+      <w:r>
+        <w:rPr>
+          <w:rFonts w:ascii="Times New Roman" w:eastAsia="Times New Roman" w:hAnsi="Times New Roman" w:cs="Times New Roman"/>
+          <w:noProof/>
+          <w:sz w:val="24"/>
+          <w:szCs w:val="24"/>
+        </w:rPr>
+        <w:drawing>
+          <wp:inline distT="0" distB="0" distL="0" distR="0" wp14:anchorId="1DA40B3C" wp14:editId="394FABED">
+            <wp:extent cx="4622799" cy="2600325"/>
+            <wp:effectExtent l="0" t="0" r="6985" b="0"/>
+            <wp:docPr id="10" name="Picture 10"/>
+            <wp:cNvGraphicFramePr>
+              <a:graphicFrameLocks xmlns:a="http://schemas.openxmlformats.org/drawingml/2006/main" noChangeAspect="1"/>
+            </wp:cNvGraphicFramePr>
+            <a:graphic xmlns:a="http://schemas.openxmlformats.org/drawingml/2006/main">
+              <a:graphicData uri="http://schemas.openxmlformats.org/drawingml/2006/picture">
+                <pic:pic xmlns:pic="http://schemas.openxmlformats.org/drawingml/2006/picture">
+                  <pic:nvPicPr>
+                    <pic:cNvPr id="1" name="Slide1.JPG"/>
+                    <pic:cNvPicPr/>
+                  </pic:nvPicPr>
+                  <pic:blipFill>
+                    <a:blip r:embed="rId7" cstate="print">
+                      <a:extLst>
+                        <a:ext uri="{28A0092B-C50C-407E-A947-70E740481C1C}">
+                          <a14:useLocalDpi xmlns:a14="http://schemas.microsoft.com/office/drawing/2010/main" val="0"/>
+                        </a:ext>
+                      </a:extLst>
+                    </a:blip>
+                    <a:stretch>
+                      <a:fillRect/>
+                    </a:stretch>
+                  </pic:blipFill>
+                  <pic:spPr>
+                    <a:xfrm>
+                      <a:off x="0" y="0"/>
+                      <a:ext cx="4645284" cy="2612973"/>
+                    </a:xfrm>
+                    <a:prstGeom prst="rect">
+                      <a:avLst/>
+                    </a:prstGeom>
+                  </pic:spPr>
+                </pic:pic>
+              </a:graphicData>
+            </a:graphic>
+          </wp:inline>
+        </w:drawing>
+      </w:r>
+    </w:p>
+    <w:p>
+      <w:pPr>
+        <w:pStyle w:val="ListParagraph"/>
+        <w:shd w:val="clear" w:color="auto" w:fill="FFFFFF"/>
+        <w:spacing w:before="180" w:after="180" w:line="240" w:lineRule="auto"/>
+        <w:rPr>
+          <w:rFonts w:ascii="Times New Roman" w:eastAsia="Times New Roman" w:hAnsi="Times New Roman" w:cs="Times New Roman"/>
+          <w:sz w:val="24"/>
+          <w:szCs w:val="24"/>
+        </w:rPr>
+      </w:pPr>
+    </w:p>
+    <w:p>
+      <w:pPr>
+        <w:pStyle w:val="ListParagraph"/>
         <w:numPr>
           <w:ilvl w:val="0"/>
           <w:numId w:val="4"/>
@@ -1353,6 +1436,92 @@
     <w:p>
       <w:pPr>
         <w:pStyle w:val="ListParagraph"/>
+        <w:shd w:val="clear" w:color="auto" w:fill="FFFFFF"/>
+        <w:spacing w:before="180" w:after="180" w:line="240" w:lineRule="auto"/>
+        <w:rPr>
+          <w:rFonts w:ascii="Times New Roman" w:eastAsia="Times New Roman" w:hAnsi="Times New Roman" w:cs="Times New Roman"/>
+          <w:sz w:val="24"/>
+          <w:szCs w:val="24"/>
+        </w:rPr>
+      </w:pPr>
+    </w:p>
+    <w:p>
+      <w:pPr>
+        <w:pStyle w:val="ListParagraph"/>
+        <w:shd w:val="clear" w:color="auto" w:fill="FFFFFF"/>
+        <w:spacing w:before="180" w:after="180" w:line="240" w:lineRule="auto"/>
+        <w:rPr>
+          <w:rFonts w:ascii="Times New Roman" w:eastAsia="Times New Roman" w:hAnsi="Times New Roman" w:cs="Times New Roman"/>
+          <w:sz w:val="24"/>
+          <w:szCs w:val="24"/>
+        </w:rPr>
+      </w:pPr>
+      <w:r>
+        <w:rPr>
+          <w:rFonts w:ascii="Times New Roman" w:eastAsia="Times New Roman" w:hAnsi="Times New Roman" w:cs="Times New Roman"/>
+          <w:noProof/>
+          <w:sz w:val="24"/>
+          <w:szCs w:val="24"/>
+        </w:rPr>
+        <w:lastRenderedPageBreak/>
+        <w:drawing>
+          <wp:inline distT="0" distB="0" distL="0" distR="0" wp14:anchorId="7C520F9B" wp14:editId="732DA052">
+            <wp:extent cx="4690533" cy="2638425"/>
+            <wp:effectExtent l="0" t="0" r="0" b="0"/>
+            <wp:docPr id="11" name="Picture 11"/>
+            <wp:cNvGraphicFramePr>
+              <a:graphicFrameLocks xmlns:a="http://schemas.openxmlformats.org/drawingml/2006/main" noChangeAspect="1"/>
+            </wp:cNvGraphicFramePr>
+            <a:graphic xmlns:a="http://schemas.openxmlformats.org/drawingml/2006/main">
+              <a:graphicData uri="http://schemas.openxmlformats.org/drawingml/2006/picture">
+                <pic:pic xmlns:pic="http://schemas.openxmlformats.org/drawingml/2006/picture">
+                  <pic:nvPicPr>
+                    <pic:cNvPr id="7" name="Slide6.JPG"/>
+                    <pic:cNvPicPr/>
+                  </pic:nvPicPr>
+                  <pic:blipFill>
+                    <a:blip r:embed="rId12" cstate="print">
+                      <a:extLst>
+                        <a:ext uri="{28A0092B-C50C-407E-A947-70E740481C1C}">
+                          <a14:useLocalDpi xmlns:a14="http://schemas.microsoft.com/office/drawing/2010/main" val="0"/>
+                        </a:ext>
+                      </a:extLst>
+                    </a:blip>
+                    <a:stretch>
+                      <a:fillRect/>
+                    </a:stretch>
+                  </pic:blipFill>
+                  <pic:spPr>
+                    <a:xfrm>
+                      <a:off x="0" y="0"/>
+                      <a:ext cx="4693784" cy="2640254"/>
+                    </a:xfrm>
+                    <a:prstGeom prst="rect">
+                      <a:avLst/>
+                    </a:prstGeom>
+                  </pic:spPr>
+                </pic:pic>
+              </a:graphicData>
+            </a:graphic>
+          </wp:inline>
+        </w:drawing>
+      </w:r>
+    </w:p>
+    <w:p>
+      <w:pPr>
+        <w:pStyle w:val="ListParagraph"/>
+        <w:shd w:val="clear" w:color="auto" w:fill="FFFFFF"/>
+        <w:spacing w:before="180" w:after="180" w:line="240" w:lineRule="auto"/>
+        <w:rPr>
+          <w:rFonts w:ascii="Times New Roman" w:eastAsia="Times New Roman" w:hAnsi="Times New Roman" w:cs="Times New Roman"/>
+          <w:sz w:val="24"/>
+          <w:szCs w:val="24"/>
+        </w:rPr>
+      </w:pPr>
+    </w:p>
+    <w:p>
+      <w:pPr>
+        <w:pStyle w:val="ListParagraph"/>
         <w:numPr>
           <w:ilvl w:val="0"/>
           <w:numId w:val="4"/>
@@ -1401,6 +1570,84 @@
     <w:p>
       <w:pPr>
         <w:pStyle w:val="ListParagraph"/>
+        <w:shd w:val="clear" w:color="auto" w:fill="FFFFFF"/>
+        <w:spacing w:before="180" w:after="180" w:line="240" w:lineRule="auto"/>
+        <w:rPr>
+          <w:rFonts w:ascii="Times New Roman" w:eastAsia="Times New Roman" w:hAnsi="Times New Roman" w:cs="Times New Roman"/>
+          <w:sz w:val="24"/>
+          <w:szCs w:val="24"/>
+        </w:rPr>
+      </w:pPr>
+    </w:p>
+    <w:p>
+      <w:pPr>
+        <w:pStyle w:val="ListParagraph"/>
+        <w:shd w:val="clear" w:color="auto" w:fill="FFFFFF"/>
+        <w:spacing w:before="180" w:after="180" w:line="240" w:lineRule="auto"/>
+        <w:rPr>
+          <w:rFonts w:ascii="Times New Roman" w:eastAsia="Times New Roman" w:hAnsi="Times New Roman" w:cs="Times New Roman"/>
+          <w:sz w:val="24"/>
+          <w:szCs w:val="24"/>
+        </w:rPr>
+      </w:pPr>
+      <w:r>
+        <w:rPr>
+          <w:rFonts w:ascii="Times New Roman" w:eastAsia="Times New Roman" w:hAnsi="Times New Roman" w:cs="Times New Roman"/>
+          <w:sz w:val="24"/>
+          <w:szCs w:val="24"/>
+        </w:rPr>
+        <w:drawing>
+          <wp:inline distT="0" distB="0" distL="0" distR="0" wp14:anchorId="5BF5EF1D" wp14:editId="05BC049B">
+            <wp:extent cx="5943600" cy="3342640"/>
+            <wp:effectExtent l="0" t="0" r="0" b="0"/>
+            <wp:docPr id="13" name="Picture 13"/>
+            <wp:cNvGraphicFramePr>
+              <a:graphicFrameLocks xmlns:a="http://schemas.openxmlformats.org/drawingml/2006/main" noChangeAspect="1"/>
+            </wp:cNvGraphicFramePr>
+            <a:graphic xmlns:a="http://schemas.openxmlformats.org/drawingml/2006/main">
+              <a:graphicData uri="http://schemas.openxmlformats.org/drawingml/2006/picture">
+                <pic:pic xmlns:pic="http://schemas.openxmlformats.org/drawingml/2006/picture">
+                  <pic:nvPicPr>
+                    <pic:cNvPr id="1" name=""/>
+                    <pic:cNvPicPr/>
+                  </pic:nvPicPr>
+                  <pic:blipFill>
+                    <a:blip r:embed="rId15"/>
+                    <a:stretch>
+                      <a:fillRect/>
+                    </a:stretch>
+                  </pic:blipFill>
+                  <pic:spPr>
+                    <a:xfrm>
+                      <a:off x="0" y="0"/>
+                      <a:ext cx="5943600" cy="3342640"/>
+                    </a:xfrm>
+                    <a:prstGeom prst="rect">
+                      <a:avLst/>
+                    </a:prstGeom>
+                  </pic:spPr>
+                </pic:pic>
+              </a:graphicData>
+            </a:graphic>
+          </wp:inline>
+        </w:drawing>
+      </w:r>
+    </w:p>
+    <w:p>
+      <w:pPr>
+        <w:pStyle w:val="ListParagraph"/>
+        <w:shd w:val="clear" w:color="auto" w:fill="FFFFFF"/>
+        <w:spacing w:before="180" w:after="180" w:line="240" w:lineRule="auto"/>
+        <w:rPr>
+          <w:rFonts w:ascii="Times New Roman" w:eastAsia="Times New Roman" w:hAnsi="Times New Roman" w:cs="Times New Roman"/>
+          <w:sz w:val="24"/>
+          <w:szCs w:val="24"/>
+        </w:rPr>
+      </w:pPr>
+    </w:p>
+    <w:p>
+      <w:pPr>
+        <w:pStyle w:val="ListParagraph"/>
         <w:numPr>
           <w:ilvl w:val="0"/>
           <w:numId w:val="4"/>
@@ -1515,6 +1762,8 @@
         </w:rPr>
         <w:t>Checking inventory</w:t>
       </w:r>
+      <w:bookmarkStart w:id="0" w:name="_GoBack"/>
+      <w:bookmarkEnd w:id="0"/>
     </w:p>
     <w:p>
       <w:pPr>
@@ -1567,7 +1816,7 @@
       </w:pPr>
     </w:p>
     <w:sectPr>
-      <w:headerReference w:type="default" r:id="rId15"/>
+      <w:headerReference w:type="default" r:id="rId16"/>
       <w:pgSz w:w="12240" w:h="15840"/>
       <w:pgMar w:top="1440" w:right="1440" w:bottom="1440" w:left="1440" w:header="720" w:footer="720" w:gutter="0"/>
       <w:cols w:space="720"/>
@@ -1578,7 +1827,7 @@
 </file>
 
 <file path=word/endnotes.xml><?xml version="1.0" encoding="utf-8"?>
-<w:endnotes xmlns:wpc="http://schemas.microsoft.com/office/word/2010/wordprocessingCanvas" xmlns:cx="http://schemas.microsoft.com/office/drawing/2014/chartex" xmlns:cx1="http://schemas.microsoft.com/office/drawing/2015/9/8/chartex" xmlns:cx2="http://schemas.microsoft.com/office/drawing/2015/10/21/chartex" xmlns:mc="http://schemas.openxmlformats.org/markup-compatibility/2006" xmlns:o="urn:schemas-microsoft-com:office:office" xmlns:r="http://schemas.openxmlformats.org/officeDocument/2006/relationships" xmlns:m="http://schemas.openxmlformats.org/officeDocument/2006/math" xmlns:v="urn:schemas-microsoft-com:vml" xmlns:wp14="http://schemas.microsoft.com/office/word/2010/wordprocessingDrawing" xmlns:wp="http://schemas.openxmlformats.org/drawingml/2006/wordprocessingDrawing" xmlns:w10="urn:schemas-microsoft-com:office:word" xmlns:w="http://schemas.openxmlformats.org/wordprocessingml/2006/main" xmlns:w14="http://schemas.microsoft.com/office/word/2010/wordml" xmlns:w15="http://schemas.microsoft.com/office/word/2012/wordml" xmlns:w16se="http://schemas.microsoft.com/office/word/2015/wordml/symex" xmlns:wpg="http://schemas.microsoft.com/office/word/2010/wordprocessingGroup" xmlns:wpi="http://schemas.microsoft.com/office/word/2010/wordprocessingInk" xmlns:wne="http://schemas.microsoft.com/office/word/2006/wordml" xmlns:wps="http://schemas.microsoft.com/office/word/2010/wordprocessingShape" mc:Ignorable="w14 w15 w16se wp14">
+<w:endnotes xmlns:wpc="http://schemas.microsoft.com/office/word/2010/wordprocessingCanvas" xmlns:mc="http://schemas.openxmlformats.org/markup-compatibility/2006" xmlns:o="urn:schemas-microsoft-com:office:office" xmlns:r="http://schemas.openxmlformats.org/officeDocument/2006/relationships" xmlns:m="http://schemas.openxmlformats.org/officeDocument/2006/math" xmlns:v="urn:schemas-microsoft-com:vml" xmlns:wp14="http://schemas.microsoft.com/office/word/2010/wordprocessingDrawing" xmlns:wp="http://schemas.openxmlformats.org/drawingml/2006/wordprocessingDrawing" xmlns:w10="urn:schemas-microsoft-com:office:word" xmlns:w="http://schemas.openxmlformats.org/wordprocessingml/2006/main" xmlns:w14="http://schemas.microsoft.com/office/word/2010/wordml" xmlns:w15="http://schemas.microsoft.com/office/word/2012/wordml" xmlns:wpg="http://schemas.microsoft.com/office/word/2010/wordprocessingGroup" xmlns:wpi="http://schemas.microsoft.com/office/word/2010/wordprocessingInk" xmlns:wne="http://schemas.microsoft.com/office/word/2006/wordml" xmlns:wps="http://schemas.microsoft.com/office/word/2010/wordprocessingShape" mc:Ignorable="w14 w15 wp14">
   <w:endnote w:type="separator" w:id="-1">
     <w:p>
       <w:pPr>
@@ -1603,7 +1852,7 @@
 </file>
 
 <file path=word/footnotes.xml><?xml version="1.0" encoding="utf-8"?>
-<w:footnotes xmlns:wpc="http://schemas.microsoft.com/office/word/2010/wordprocessingCanvas" xmlns:cx="http://schemas.microsoft.com/office/drawing/2014/chartex" xmlns:cx1="http://schemas.microsoft.com/office/drawing/2015/9/8/chartex" xmlns:cx2="http://schemas.microsoft.com/office/drawing/2015/10/21/chartex" xmlns:mc="http://schemas.openxmlformats.org/markup-compatibility/2006" xmlns:o="urn:schemas-microsoft-com:office:office" xmlns:r="http://schemas.openxmlformats.org/officeDocument/2006/relationships" xmlns:m="http://schemas.openxmlformats.org/officeDocument/2006/math" xmlns:v="urn:schemas-microsoft-com:vml" xmlns:wp14="http://schemas.microsoft.com/office/word/2010/wordprocessingDrawing" xmlns:wp="http://schemas.openxmlformats.org/drawingml/2006/wordprocessingDrawing" xmlns:w10="urn:schemas-microsoft-com:office:word" xmlns:w="http://schemas.openxmlformats.org/wordprocessingml/2006/main" xmlns:w14="http://schemas.microsoft.com/office/word/2010/wordml" xmlns:w15="http://schemas.microsoft.com/office/word/2012/wordml" xmlns:w16se="http://schemas.microsoft.com/office/word/2015/wordml/symex" xmlns:wpg="http://schemas.microsoft.com/office/word/2010/wordprocessingGroup" xmlns:wpi="http://schemas.microsoft.com/office/word/2010/wordprocessingInk" xmlns:wne="http://schemas.microsoft.com/office/word/2006/wordml" xmlns:wps="http://schemas.microsoft.com/office/word/2010/wordprocessingShape" mc:Ignorable="w14 w15 w16se wp14">
+<w:footnotes xmlns:wpc="http://schemas.microsoft.com/office/word/2010/wordprocessingCanvas" xmlns:mc="http://schemas.openxmlformats.org/markup-compatibility/2006" xmlns:o="urn:schemas-microsoft-com:office:office" xmlns:r="http://schemas.openxmlformats.org/officeDocument/2006/relationships" xmlns:m="http://schemas.openxmlformats.org/officeDocument/2006/math" xmlns:v="urn:schemas-microsoft-com:vml" xmlns:wp14="http://schemas.microsoft.com/office/word/2010/wordprocessingDrawing" xmlns:wp="http://schemas.openxmlformats.org/drawingml/2006/wordprocessingDrawing" xmlns:w10="urn:schemas-microsoft-com:office:word" xmlns:w="http://schemas.openxmlformats.org/wordprocessingml/2006/main" xmlns:w14="http://schemas.microsoft.com/office/word/2010/wordml" xmlns:w15="http://schemas.microsoft.com/office/word/2012/wordml" xmlns:wpg="http://schemas.microsoft.com/office/word/2010/wordprocessingGroup" xmlns:wpi="http://schemas.microsoft.com/office/word/2010/wordprocessingInk" xmlns:wne="http://schemas.microsoft.com/office/word/2006/wordml" xmlns:wps="http://schemas.microsoft.com/office/word/2010/wordprocessingShape" mc:Ignorable="w14 w15 wp14">
   <w:footnote w:type="separator" w:id="-1">
     <w:p>
       <w:pPr>
@@ -1628,7 +1877,7 @@
 </file>
 
 <file path=word/header1.xml><?xml version="1.0" encoding="utf-8"?>
-<w:hdr xmlns:wpc="http://schemas.microsoft.com/office/word/2010/wordprocessingCanvas" xmlns:cx="http://schemas.microsoft.com/office/drawing/2014/chartex" xmlns:cx1="http://schemas.microsoft.com/office/drawing/2015/9/8/chartex" xmlns:cx2="http://schemas.microsoft.com/office/drawing/2015/10/21/chartex" xmlns:mc="http://schemas.openxmlformats.org/markup-compatibility/2006" xmlns:o="urn:schemas-microsoft-com:office:office" xmlns:r="http://schemas.openxmlformats.org/officeDocument/2006/relationships" xmlns:m="http://schemas.openxmlformats.org/officeDocument/2006/math" xmlns:v="urn:schemas-microsoft-com:vml" xmlns:wp14="http://schemas.microsoft.com/office/word/2010/wordprocessingDrawing" xmlns:wp="http://schemas.openxmlformats.org/drawingml/2006/wordprocessingDrawing" xmlns:w10="urn:schemas-microsoft-com:office:word" xmlns:w="http://schemas.openxmlformats.org/wordprocessingml/2006/main" xmlns:w14="http://schemas.microsoft.com/office/word/2010/wordml" xmlns:w15="http://schemas.microsoft.com/office/word/2012/wordml" xmlns:w16se="http://schemas.microsoft.com/office/word/2015/wordml/symex" xmlns:wpg="http://schemas.microsoft.com/office/word/2010/wordprocessingGroup" xmlns:wpi="http://schemas.microsoft.com/office/word/2010/wordprocessingInk" xmlns:wne="http://schemas.microsoft.com/office/word/2006/wordml" xmlns:wps="http://schemas.microsoft.com/office/word/2010/wordprocessingShape" mc:Ignorable="w14 w15 w16se wp14">
+<w:hdr xmlns:wpc="http://schemas.microsoft.com/office/word/2010/wordprocessingCanvas" xmlns:mc="http://schemas.openxmlformats.org/markup-compatibility/2006" xmlns:o="urn:schemas-microsoft-com:office:office" xmlns:r="http://schemas.openxmlformats.org/officeDocument/2006/relationships" xmlns:m="http://schemas.openxmlformats.org/officeDocument/2006/math" xmlns:v="urn:schemas-microsoft-com:vml" xmlns:wp14="http://schemas.microsoft.com/office/word/2010/wordprocessingDrawing" xmlns:wp="http://schemas.openxmlformats.org/drawingml/2006/wordprocessingDrawing" xmlns:w10="urn:schemas-microsoft-com:office:word" xmlns:w="http://schemas.openxmlformats.org/wordprocessingml/2006/main" xmlns:w14="http://schemas.microsoft.com/office/word/2010/wordml" xmlns:w15="http://schemas.microsoft.com/office/word/2012/wordml" xmlns:wpg="http://schemas.microsoft.com/office/word/2010/wordprocessingGroup" xmlns:wpi="http://schemas.microsoft.com/office/word/2010/wordprocessingInk" xmlns:wne="http://schemas.microsoft.com/office/word/2006/wordml" xmlns:wps="http://schemas.microsoft.com/office/word/2010/wordprocessingShape" mc:Ignorable="w14 w15 wp14">
   <w:p>
     <w:pPr>
       <w:pStyle w:val="Header"/>
@@ -1670,7 +1919,7 @@
 </file>
 
 <file path=word/numbering.xml><?xml version="1.0" encoding="utf-8"?>
-<w:numbering xmlns:wpc="http://schemas.microsoft.com/office/word/2010/wordprocessingCanvas" xmlns:cx="http://schemas.microsoft.com/office/drawing/2014/chartex" xmlns:cx1="http://schemas.microsoft.com/office/drawing/2015/9/8/chartex" xmlns:cx2="http://schemas.microsoft.com/office/drawing/2015/10/21/chartex" xmlns:mc="http://schemas.openxmlformats.org/markup-compatibility/2006" xmlns:o="urn:schemas-microsoft-com:office:office" xmlns:r="http://schemas.openxmlformats.org/officeDocument/2006/relationships" xmlns:m="http://schemas.openxmlformats.org/officeDocument/2006/math" xmlns:v="urn:schemas-microsoft-com:vml" xmlns:wp14="http://schemas.microsoft.com/office/word/2010/wordprocessingDrawing" xmlns:wp="http://schemas.openxmlformats.org/drawingml/2006/wordprocessingDrawing" xmlns:w10="urn:schemas-microsoft-com:office:word" xmlns:w="http://schemas.openxmlformats.org/wordprocessingml/2006/main" xmlns:w14="http://schemas.microsoft.com/office/word/2010/wordml" xmlns:w15="http://schemas.microsoft.com/office/word/2012/wordml" xmlns:w16se="http://schemas.microsoft.com/office/word/2015/wordml/symex" xmlns:wpg="http://schemas.microsoft.com/office/word/2010/wordprocessingGroup" xmlns:wpi="http://schemas.microsoft.com/office/word/2010/wordprocessingInk" xmlns:wne="http://schemas.microsoft.com/office/word/2006/wordml" xmlns:wps="http://schemas.microsoft.com/office/word/2010/wordprocessingShape" mc:Ignorable="w14 w15 w16se wp14">
+<w:numbering xmlns:wpc="http://schemas.microsoft.com/office/word/2010/wordprocessingCanvas" xmlns:mc="http://schemas.openxmlformats.org/markup-compatibility/2006" xmlns:o="urn:schemas-microsoft-com:office:office" xmlns:r="http://schemas.openxmlformats.org/officeDocument/2006/relationships" xmlns:m="http://schemas.openxmlformats.org/officeDocument/2006/math" xmlns:v="urn:schemas-microsoft-com:vml" xmlns:wp14="http://schemas.microsoft.com/office/word/2010/wordprocessingDrawing" xmlns:wp="http://schemas.openxmlformats.org/drawingml/2006/wordprocessingDrawing" xmlns:w10="urn:schemas-microsoft-com:office:word" xmlns:w="http://schemas.openxmlformats.org/wordprocessingml/2006/main" xmlns:w14="http://schemas.microsoft.com/office/word/2010/wordml" xmlns:w15="http://schemas.microsoft.com/office/word/2012/wordml" xmlns:wpg="http://schemas.microsoft.com/office/word/2010/wordprocessingGroup" xmlns:wpi="http://schemas.microsoft.com/office/word/2010/wordprocessingInk" xmlns:wne="http://schemas.microsoft.com/office/word/2006/wordml" xmlns:wps="http://schemas.microsoft.com/office/word/2010/wordprocessingShape" mc:Ignorable="w14 w15 wp14">
   <w:abstractNum w:abstractNumId="0" w15:restartNumberingAfterBreak="0">
     <w:nsid w:val="1D354320"/>
     <w:multiLevelType w:val="hybridMultilevel"/>
@@ -2067,7 +2316,7 @@
 </file>
 
 <file path=word/styles.xml><?xml version="1.0" encoding="utf-8"?>
-<w:styles xmlns:mc="http://schemas.openxmlformats.org/markup-compatibility/2006" xmlns:r="http://schemas.openxmlformats.org/officeDocument/2006/relationships" xmlns:w="http://schemas.openxmlformats.org/wordprocessingml/2006/main" xmlns:w14="http://schemas.microsoft.com/office/word/2010/wordml" xmlns:w15="http://schemas.microsoft.com/office/word/2012/wordml" xmlns:w16se="http://schemas.microsoft.com/office/word/2015/wordml/symex" mc:Ignorable="w14 w15 w16se">
+<w:styles xmlns:mc="http://schemas.openxmlformats.org/markup-compatibility/2006" xmlns:r="http://schemas.openxmlformats.org/officeDocument/2006/relationships" xmlns:w="http://schemas.openxmlformats.org/wordprocessingml/2006/main" xmlns:w14="http://schemas.microsoft.com/office/word/2010/wordml" xmlns:w15="http://schemas.microsoft.com/office/word/2012/wordml" mc:Ignorable="w14 w15">
   <w:docDefaults>
     <w:rPrDefault>
       <w:rPr>
@@ -2083,7 +2332,7 @@
       </w:pPr>
     </w:pPrDefault>
   </w:docDefaults>
-  <w:latentStyles w:defLockedState="0" w:defUIPriority="99" w:defSemiHidden="0" w:defUnhideWhenUsed="0" w:defQFormat="0" w:count="372">
+  <w:latentStyles w:defLockedState="0" w:defUIPriority="99" w:defSemiHidden="0" w:defUnhideWhenUsed="0" w:defQFormat="0" w:count="371">
     <w:lsdException w:name="Normal" w:uiPriority="0" w:qFormat="1"/>
     <w:lsdException w:name="heading 1" w:uiPriority="9" w:qFormat="1"/>
     <w:lsdException w:name="heading 2" w:semiHidden="1" w:uiPriority="9" w:unhideWhenUsed="1" w:qFormat="1"/>
@@ -2455,7 +2704,6 @@
     <w:lsdException w:name="List Table 5 Dark Accent 6" w:uiPriority="50"/>
     <w:lsdException w:name="List Table 6 Colorful Accent 6" w:uiPriority="51"/>
     <w:lsdException w:name="List Table 7 Colorful Accent 6" w:uiPriority="52"/>
-    <w:lsdException w:name="Mention" w:semiHidden="1" w:unhideWhenUsed="1"/>
   </w:latentStyles>
   <w:style w:type="paragraph" w:default="1" w:styleId="Normal">
     <w:name w:val="Normal"/>

</xml_diff>

<commit_message>
add design for checking inventory
</commit_message>
<xml_diff>
--- a/Course_Project/doc/Iteration_1_Requirements.docx
+++ b/Course_Project/doc/Iteration_1_Requirements.docx
@@ -66,25 +66,7 @@
           <w:sz w:val="24"/>
           <w:szCs w:val="24"/>
         </w:rPr>
-        <w:t>As a user, I want to update the inventory (change price, availability, add new products</w:t>
-      </w:r>
-      <w:proofErr w:type="gramStart"/>
-      <w:r>
-        <w:rPr>
-          <w:rFonts w:ascii="Times New Roman" w:eastAsia="Times New Roman" w:hAnsi="Times New Roman" w:cs="Times New Roman"/>
-          <w:sz w:val="24"/>
-          <w:szCs w:val="24"/>
-        </w:rPr>
-        <w:t>,...</w:t>
-      </w:r>
-      <w:proofErr w:type="gramEnd"/>
-      <w:r>
-        <w:rPr>
-          <w:rFonts w:ascii="Times New Roman" w:eastAsia="Times New Roman" w:hAnsi="Times New Roman" w:cs="Times New Roman"/>
-          <w:sz w:val="24"/>
-          <w:szCs w:val="24"/>
-        </w:rPr>
-        <w:t>)</w:t>
+        <w:t>As a user, I want to update the inventory (change price, availability, add new products,...)</w:t>
       </w:r>
     </w:p>
     <w:p>
@@ -1762,36 +1744,589 @@
         </w:rPr>
         <w:t>Checking inventory</w:t>
       </w:r>
+      <w:r>
+        <w:rPr>
+          <w:rFonts w:ascii="Times New Roman" w:eastAsia="Times New Roman" w:hAnsi="Times New Roman" w:cs="Times New Roman"/>
+          <w:sz w:val="24"/>
+          <w:szCs w:val="24"/>
+        </w:rPr>
+        <w:t xml:space="preserve"> </w:t>
+      </w:r>
+      <w:r>
+        <w:rPr>
+          <w:rFonts w:ascii="Times New Roman" w:eastAsia="Times New Roman" w:hAnsi="Times New Roman" w:cs="Times New Roman"/>
+          <w:color w:val="FF0000"/>
+          <w:sz w:val="24"/>
+          <w:szCs w:val="24"/>
+        </w:rPr>
+        <w:t>(I’m not sure if this is what was meant by checking inventory)</w:t>
+      </w:r>
+    </w:p>
+    <w:p>
+      <w:pPr>
+        <w:pStyle w:val="ListParagraph"/>
+        <w:numPr>
+          <w:ilvl w:val="0"/>
+          <w:numId w:val="5"/>
+        </w:numPr>
+        <w:shd w:val="clear" w:color="auto" w:fill="FFFFFF"/>
+        <w:spacing w:before="180" w:after="180" w:line="240" w:lineRule="auto"/>
+        <w:rPr>
+          <w:rFonts w:ascii="Times New Roman" w:eastAsia="Times New Roman" w:hAnsi="Times New Roman" w:cs="Times New Roman"/>
+          <w:sz w:val="24"/>
+          <w:szCs w:val="24"/>
+        </w:rPr>
+      </w:pPr>
+      <w:r>
+        <w:rPr>
+          <w:rFonts w:ascii="Times New Roman" w:eastAsia="Times New Roman" w:hAnsi="Times New Roman" w:cs="Times New Roman"/>
+          <w:sz w:val="24"/>
+          <w:szCs w:val="24"/>
+        </w:rPr>
+        <w:lastRenderedPageBreak/>
+        <w:t>The System displays the main screen (show)</w:t>
+      </w:r>
+    </w:p>
+    <w:p>
+      <w:pPr>
+        <w:pStyle w:val="ListParagraph"/>
+        <w:shd w:val="clear" w:color="auto" w:fill="FFFFFF"/>
+        <w:spacing w:before="180" w:after="180" w:line="240" w:lineRule="auto"/>
+        <w:rPr>
+          <w:rFonts w:ascii="Times New Roman" w:eastAsia="Times New Roman" w:hAnsi="Times New Roman" w:cs="Times New Roman"/>
+          <w:sz w:val="24"/>
+          <w:szCs w:val="24"/>
+        </w:rPr>
+      </w:pPr>
+      <w:r>
+        <w:rPr>
+          <w:rFonts w:ascii="Times New Roman" w:eastAsia="Times New Roman" w:hAnsi="Times New Roman" w:cs="Times New Roman"/>
+          <w:noProof/>
+          <w:sz w:val="24"/>
+          <w:szCs w:val="24"/>
+        </w:rPr>
+        <w:drawing>
+          <wp:inline distT="0" distB="0" distL="0" distR="0" wp14:anchorId="6E6AD469" wp14:editId="1363B70F">
+            <wp:extent cx="4622799" cy="2600325"/>
+            <wp:effectExtent l="0" t="0" r="6985" b="0"/>
+            <wp:docPr id="14" name="Picture 14"/>
+            <wp:cNvGraphicFramePr>
+              <a:graphicFrameLocks xmlns:a="http://schemas.openxmlformats.org/drawingml/2006/main" noChangeAspect="1"/>
+            </wp:cNvGraphicFramePr>
+            <a:graphic xmlns:a="http://schemas.openxmlformats.org/drawingml/2006/main">
+              <a:graphicData uri="http://schemas.openxmlformats.org/drawingml/2006/picture">
+                <pic:pic xmlns:pic="http://schemas.openxmlformats.org/drawingml/2006/picture">
+                  <pic:nvPicPr>
+                    <pic:cNvPr id="1" name="Slide1.JPG"/>
+                    <pic:cNvPicPr/>
+                  </pic:nvPicPr>
+                  <pic:blipFill>
+                    <a:blip r:embed="rId7" cstate="print">
+                      <a:extLst>
+                        <a:ext uri="{28A0092B-C50C-407E-A947-70E740481C1C}">
+                          <a14:useLocalDpi xmlns:a14="http://schemas.microsoft.com/office/drawing/2010/main" val="0"/>
+                        </a:ext>
+                      </a:extLst>
+                    </a:blip>
+                    <a:stretch>
+                      <a:fillRect/>
+                    </a:stretch>
+                  </pic:blipFill>
+                  <pic:spPr>
+                    <a:xfrm>
+                      <a:off x="0" y="0"/>
+                      <a:ext cx="4645284" cy="2612973"/>
+                    </a:xfrm>
+                    <a:prstGeom prst="rect">
+                      <a:avLst/>
+                    </a:prstGeom>
+                  </pic:spPr>
+                </pic:pic>
+              </a:graphicData>
+            </a:graphic>
+          </wp:inline>
+        </w:drawing>
+      </w:r>
+    </w:p>
+    <w:p>
+      <w:pPr>
+        <w:pStyle w:val="ListParagraph"/>
+        <w:numPr>
+          <w:ilvl w:val="0"/>
+          <w:numId w:val="5"/>
+        </w:numPr>
+        <w:shd w:val="clear" w:color="auto" w:fill="FFFFFF"/>
+        <w:spacing w:before="180" w:after="180" w:line="240" w:lineRule="auto"/>
+        <w:rPr>
+          <w:rFonts w:ascii="Times New Roman" w:eastAsia="Times New Roman" w:hAnsi="Times New Roman" w:cs="Times New Roman"/>
+          <w:sz w:val="24"/>
+          <w:szCs w:val="24"/>
+        </w:rPr>
+      </w:pPr>
+      <w:r>
+        <w:rPr>
+          <w:rFonts w:ascii="Times New Roman" w:eastAsia="Times New Roman" w:hAnsi="Times New Roman" w:cs="Times New Roman"/>
+          <w:sz w:val="24"/>
+          <w:szCs w:val="24"/>
+        </w:rPr>
+        <w:t>The user selects the Manage Inventory button</w:t>
+      </w:r>
+    </w:p>
+    <w:p>
+      <w:pPr>
+        <w:pStyle w:val="ListParagraph"/>
+        <w:numPr>
+          <w:ilvl w:val="0"/>
+          <w:numId w:val="5"/>
+        </w:numPr>
+        <w:shd w:val="clear" w:color="auto" w:fill="FFFFFF"/>
+        <w:spacing w:before="180" w:after="180" w:line="240" w:lineRule="auto"/>
+        <w:rPr>
+          <w:rFonts w:ascii="Times New Roman" w:eastAsia="Times New Roman" w:hAnsi="Times New Roman" w:cs="Times New Roman"/>
+          <w:sz w:val="24"/>
+          <w:szCs w:val="24"/>
+        </w:rPr>
+      </w:pPr>
+      <w:r>
+        <w:rPr>
+          <w:rFonts w:ascii="Times New Roman" w:eastAsia="Times New Roman" w:hAnsi="Times New Roman" w:cs="Times New Roman"/>
+          <w:sz w:val="24"/>
+          <w:szCs w:val="24"/>
+        </w:rPr>
+        <w:t>Manage Inventory screen is displayed</w:t>
+      </w:r>
+      <w:r>
+        <w:rPr>
+          <w:rFonts w:ascii="Times New Roman" w:eastAsia="Times New Roman" w:hAnsi="Times New Roman" w:cs="Times New Roman"/>
+          <w:sz w:val="24"/>
+          <w:szCs w:val="24"/>
+        </w:rPr>
+        <w:t xml:space="preserve"> (show)</w:t>
+      </w:r>
+    </w:p>
+    <w:p>
+      <w:pPr>
+        <w:pStyle w:val="ListParagraph"/>
+        <w:shd w:val="clear" w:color="auto" w:fill="FFFFFF"/>
+        <w:spacing w:before="180" w:after="180" w:line="240" w:lineRule="auto"/>
+        <w:rPr>
+          <w:rFonts w:ascii="Times New Roman" w:eastAsia="Times New Roman" w:hAnsi="Times New Roman" w:cs="Times New Roman"/>
+          <w:sz w:val="24"/>
+          <w:szCs w:val="24"/>
+        </w:rPr>
+      </w:pPr>
+    </w:p>
+    <w:p>
+      <w:pPr>
+        <w:pStyle w:val="ListParagraph"/>
+        <w:shd w:val="clear" w:color="auto" w:fill="FFFFFF"/>
+        <w:spacing w:before="180" w:after="180" w:line="240" w:lineRule="auto"/>
+        <w:rPr>
+          <w:rFonts w:ascii="Times New Roman" w:eastAsia="Times New Roman" w:hAnsi="Times New Roman" w:cs="Times New Roman"/>
+          <w:sz w:val="24"/>
+          <w:szCs w:val="24"/>
+        </w:rPr>
+      </w:pPr>
+      <w:r>
+        <w:rPr>
+          <w:rFonts w:ascii="Times New Roman" w:eastAsia="Times New Roman" w:hAnsi="Times New Roman" w:cs="Times New Roman"/>
+          <w:noProof/>
+          <w:sz w:val="24"/>
+          <w:szCs w:val="24"/>
+        </w:rPr>
+        <w:drawing>
+          <wp:inline distT="0" distB="0" distL="0" distR="0" wp14:anchorId="27441C38" wp14:editId="7AFB4923">
+            <wp:extent cx="4690533" cy="2638425"/>
+            <wp:effectExtent l="0" t="0" r="0" b="0"/>
+            <wp:docPr id="15" name="Picture 15"/>
+            <wp:cNvGraphicFramePr>
+              <a:graphicFrameLocks xmlns:a="http://schemas.openxmlformats.org/drawingml/2006/main" noChangeAspect="1"/>
+            </wp:cNvGraphicFramePr>
+            <a:graphic xmlns:a="http://schemas.openxmlformats.org/drawingml/2006/main">
+              <a:graphicData uri="http://schemas.openxmlformats.org/drawingml/2006/picture">
+                <pic:pic xmlns:pic="http://schemas.openxmlformats.org/drawingml/2006/picture">
+                  <pic:nvPicPr>
+                    <pic:cNvPr id="7" name="Slide6.JPG"/>
+                    <pic:cNvPicPr/>
+                  </pic:nvPicPr>
+                  <pic:blipFill>
+                    <a:blip r:embed="rId12" cstate="print">
+                      <a:extLst>
+                        <a:ext uri="{28A0092B-C50C-407E-A947-70E740481C1C}">
+                          <a14:useLocalDpi xmlns:a14="http://schemas.microsoft.com/office/drawing/2010/main" val="0"/>
+                        </a:ext>
+                      </a:extLst>
+                    </a:blip>
+                    <a:stretch>
+                      <a:fillRect/>
+                    </a:stretch>
+                  </pic:blipFill>
+                  <pic:spPr>
+                    <a:xfrm>
+                      <a:off x="0" y="0"/>
+                      <a:ext cx="4693784" cy="2640254"/>
+                    </a:xfrm>
+                    <a:prstGeom prst="rect">
+                      <a:avLst/>
+                    </a:prstGeom>
+                  </pic:spPr>
+                </pic:pic>
+              </a:graphicData>
+            </a:graphic>
+          </wp:inline>
+        </w:drawing>
+      </w:r>
+    </w:p>
+    <w:p>
+      <w:pPr>
+        <w:pStyle w:val="ListParagraph"/>
+        <w:numPr>
+          <w:ilvl w:val="0"/>
+          <w:numId w:val="5"/>
+        </w:numPr>
+        <w:shd w:val="clear" w:color="auto" w:fill="FFFFFF"/>
+        <w:spacing w:before="180" w:after="180" w:line="240" w:lineRule="auto"/>
+        <w:rPr>
+          <w:rFonts w:ascii="Times New Roman" w:eastAsia="Times New Roman" w:hAnsi="Times New Roman" w:cs="Times New Roman"/>
+          <w:sz w:val="24"/>
+          <w:szCs w:val="24"/>
+        </w:rPr>
+      </w:pPr>
+      <w:r>
+        <w:rPr>
+          <w:rFonts w:ascii="Times New Roman" w:eastAsia="Times New Roman" w:hAnsi="Times New Roman" w:cs="Times New Roman"/>
+          <w:sz w:val="24"/>
+          <w:szCs w:val="24"/>
+        </w:rPr>
+        <w:t>The user selects the Show Availability button</w:t>
+      </w:r>
+    </w:p>
+    <w:p>
+      <w:pPr>
+        <w:pStyle w:val="ListParagraph"/>
+        <w:numPr>
+          <w:ilvl w:val="0"/>
+          <w:numId w:val="5"/>
+        </w:numPr>
+        <w:shd w:val="clear" w:color="auto" w:fill="FFFFFF"/>
+        <w:spacing w:before="180" w:after="180" w:line="240" w:lineRule="auto"/>
+        <w:rPr>
+          <w:rFonts w:ascii="Times New Roman" w:eastAsia="Times New Roman" w:hAnsi="Times New Roman" w:cs="Times New Roman"/>
+          <w:sz w:val="24"/>
+          <w:szCs w:val="24"/>
+        </w:rPr>
+      </w:pPr>
+      <w:r>
+        <w:rPr>
+          <w:rFonts w:ascii="Times New Roman" w:eastAsia="Times New Roman" w:hAnsi="Times New Roman" w:cs="Times New Roman"/>
+          <w:sz w:val="24"/>
+          <w:szCs w:val="24"/>
+        </w:rPr>
+        <w:t>A screen is displayed to allow the user to enter in</w:t>
+      </w:r>
+      <w:r>
+        <w:rPr>
+          <w:rFonts w:ascii="Times New Roman" w:eastAsia="Times New Roman" w:hAnsi="Times New Roman" w:cs="Times New Roman"/>
+          <w:sz w:val="24"/>
+          <w:szCs w:val="24"/>
+        </w:rPr>
+        <w:t xml:space="preserve"> a product ID, name, or barcode (show)</w:t>
+      </w:r>
+    </w:p>
+    <w:p>
+      <w:pPr>
+        <w:shd w:val="clear" w:color="auto" w:fill="FFFFFF"/>
+        <w:spacing w:before="180" w:after="180" w:line="240" w:lineRule="auto"/>
+        <w:ind w:left="720"/>
+        <w:rPr>
+          <w:rFonts w:ascii="Times New Roman" w:eastAsia="Times New Roman" w:hAnsi="Times New Roman" w:cs="Times New Roman"/>
+          <w:sz w:val="24"/>
+          <w:szCs w:val="24"/>
+        </w:rPr>
+      </w:pPr>
+    </w:p>
+    <w:p>
+      <w:pPr>
+        <w:shd w:val="clear" w:color="auto" w:fill="FFFFFF"/>
+        <w:spacing w:before="180" w:after="180" w:line="240" w:lineRule="auto"/>
+        <w:ind w:left="720"/>
+        <w:rPr>
+          <w:rFonts w:ascii="Times New Roman" w:eastAsia="Times New Roman" w:hAnsi="Times New Roman" w:cs="Times New Roman"/>
+          <w:sz w:val="24"/>
+          <w:szCs w:val="24"/>
+        </w:rPr>
+      </w:pPr>
+      <w:r>
+        <w:rPr>
+          <w:rFonts w:ascii="Times New Roman" w:eastAsia="Times New Roman" w:hAnsi="Times New Roman" w:cs="Times New Roman"/>
+          <w:sz w:val="24"/>
+          <w:szCs w:val="24"/>
+        </w:rPr>
+        <w:lastRenderedPageBreak/>
+        <w:drawing>
+          <wp:inline distT="0" distB="0" distL="0" distR="0" wp14:anchorId="6FE9D016" wp14:editId="419657AD">
+            <wp:extent cx="5953125" cy="2743200"/>
+            <wp:effectExtent l="0" t="0" r="9525" b="0"/>
+            <wp:docPr id="18" name="Picture 18"/>
+            <wp:cNvGraphicFramePr>
+              <a:graphicFrameLocks xmlns:a="http://schemas.openxmlformats.org/drawingml/2006/main" noChangeAspect="1"/>
+            </wp:cNvGraphicFramePr>
+            <a:graphic xmlns:a="http://schemas.openxmlformats.org/drawingml/2006/main">
+              <a:graphicData uri="http://schemas.openxmlformats.org/drawingml/2006/picture">
+                <pic:pic xmlns:pic="http://schemas.openxmlformats.org/drawingml/2006/picture">
+                  <pic:nvPicPr>
+                    <pic:cNvPr id="1" name=""/>
+                    <pic:cNvPicPr/>
+                  </pic:nvPicPr>
+                  <pic:blipFill rotWithShape="1">
+                    <a:blip r:embed="rId16"/>
+                    <a:srcRect r="-160" b="17933"/>
+                    <a:stretch/>
+                  </pic:blipFill>
+                  <pic:spPr bwMode="auto">
+                    <a:xfrm>
+                      <a:off x="0" y="0"/>
+                      <a:ext cx="5953125" cy="2743200"/>
+                    </a:xfrm>
+                    <a:prstGeom prst="rect">
+                      <a:avLst/>
+                    </a:prstGeom>
+                    <a:ln>
+                      <a:noFill/>
+                    </a:ln>
+                    <a:extLst>
+                      <a:ext uri="{53640926-AAD7-44D8-BBD7-CCE9431645EC}">
+                        <a14:shadowObscured xmlns:a14="http://schemas.microsoft.com/office/drawing/2010/main"/>
+                      </a:ext>
+                    </a:extLst>
+                  </pic:spPr>
+                </pic:pic>
+              </a:graphicData>
+            </a:graphic>
+          </wp:inline>
+        </w:drawing>
+      </w:r>
+    </w:p>
+    <w:p>
+      <w:pPr>
+        <w:pStyle w:val="ListParagraph"/>
+        <w:numPr>
+          <w:ilvl w:val="0"/>
+          <w:numId w:val="5"/>
+        </w:numPr>
+        <w:shd w:val="clear" w:color="auto" w:fill="FFFFFF"/>
+        <w:spacing w:before="180" w:after="180" w:line="240" w:lineRule="auto"/>
+        <w:rPr>
+          <w:rFonts w:ascii="Times New Roman" w:eastAsia="Times New Roman" w:hAnsi="Times New Roman" w:cs="Times New Roman"/>
+          <w:sz w:val="24"/>
+          <w:szCs w:val="24"/>
+        </w:rPr>
+      </w:pPr>
+      <w:r>
+        <w:rPr>
+          <w:rFonts w:ascii="Times New Roman" w:eastAsia="Times New Roman" w:hAnsi="Times New Roman" w:cs="Times New Roman"/>
+          <w:sz w:val="24"/>
+          <w:szCs w:val="24"/>
+        </w:rPr>
+        <w:t>If the user confirms a screen is displaying the product information is shown (show)</w:t>
+      </w:r>
+    </w:p>
+    <w:p>
+      <w:pPr>
+        <w:pStyle w:val="ListParagraph"/>
+        <w:shd w:val="clear" w:color="auto" w:fill="FFFFFF"/>
+        <w:spacing w:before="180" w:after="180" w:line="240" w:lineRule="auto"/>
+        <w:rPr>
+          <w:rFonts w:ascii="Times New Roman" w:eastAsia="Times New Roman" w:hAnsi="Times New Roman" w:cs="Times New Roman"/>
+          <w:sz w:val="24"/>
+          <w:szCs w:val="24"/>
+        </w:rPr>
+      </w:pPr>
+    </w:p>
+    <w:p>
+      <w:pPr>
+        <w:pStyle w:val="ListParagraph"/>
+        <w:shd w:val="clear" w:color="auto" w:fill="FFFFFF"/>
+        <w:spacing w:before="180" w:after="180" w:line="240" w:lineRule="auto"/>
+        <w:rPr>
+          <w:rFonts w:ascii="Times New Roman" w:eastAsia="Times New Roman" w:hAnsi="Times New Roman" w:cs="Times New Roman"/>
+          <w:sz w:val="24"/>
+          <w:szCs w:val="24"/>
+        </w:rPr>
+      </w:pPr>
+      <w:r>
+        <w:rPr>
+          <w:rFonts w:ascii="Times New Roman" w:eastAsia="Times New Roman" w:hAnsi="Times New Roman" w:cs="Times New Roman"/>
+          <w:sz w:val="24"/>
+          <w:szCs w:val="24"/>
+        </w:rPr>
+        <w:drawing>
+          <wp:inline distT="0" distB="0" distL="0" distR="0" wp14:anchorId="458ABEDD" wp14:editId="525DBE80">
+            <wp:extent cx="5943600" cy="3342640"/>
+            <wp:effectExtent l="0" t="0" r="0" b="0"/>
+            <wp:docPr id="19" name="Picture 19"/>
+            <wp:cNvGraphicFramePr>
+              <a:graphicFrameLocks xmlns:a="http://schemas.openxmlformats.org/drawingml/2006/main" noChangeAspect="1"/>
+            </wp:cNvGraphicFramePr>
+            <a:graphic xmlns:a="http://schemas.openxmlformats.org/drawingml/2006/main">
+              <a:graphicData uri="http://schemas.openxmlformats.org/drawingml/2006/picture">
+                <pic:pic xmlns:pic="http://schemas.openxmlformats.org/drawingml/2006/picture">
+                  <pic:nvPicPr>
+                    <pic:cNvPr id="1" name=""/>
+                    <pic:cNvPicPr/>
+                  </pic:nvPicPr>
+                  <pic:blipFill>
+                    <a:blip r:embed="rId17"/>
+                    <a:stretch>
+                      <a:fillRect/>
+                    </a:stretch>
+                  </pic:blipFill>
+                  <pic:spPr>
+                    <a:xfrm>
+                      <a:off x="0" y="0"/>
+                      <a:ext cx="5943600" cy="3342640"/>
+                    </a:xfrm>
+                    <a:prstGeom prst="rect">
+                      <a:avLst/>
+                    </a:prstGeom>
+                  </pic:spPr>
+                </pic:pic>
+              </a:graphicData>
+            </a:graphic>
+          </wp:inline>
+        </w:drawing>
+      </w:r>
+    </w:p>
+    <w:p>
+      <w:pPr>
+        <w:pStyle w:val="ListParagraph"/>
+        <w:shd w:val="clear" w:color="auto" w:fill="FFFFFF"/>
+        <w:spacing w:before="180" w:after="180" w:line="240" w:lineRule="auto"/>
+        <w:rPr>
+          <w:rFonts w:ascii="Times New Roman" w:eastAsia="Times New Roman" w:hAnsi="Times New Roman" w:cs="Times New Roman"/>
+          <w:sz w:val="24"/>
+          <w:szCs w:val="24"/>
+        </w:rPr>
+      </w:pPr>
+    </w:p>
+    <w:p>
+      <w:pPr>
+        <w:pStyle w:val="ListParagraph"/>
+        <w:numPr>
+          <w:ilvl w:val="1"/>
+          <w:numId w:val="5"/>
+        </w:numPr>
+        <w:shd w:val="clear" w:color="auto" w:fill="FFFFFF"/>
+        <w:spacing w:before="180" w:after="180" w:line="240" w:lineRule="auto"/>
+        <w:rPr>
+          <w:rFonts w:ascii="Times New Roman" w:eastAsia="Times New Roman" w:hAnsi="Times New Roman" w:cs="Times New Roman"/>
+          <w:sz w:val="24"/>
+          <w:szCs w:val="24"/>
+        </w:rPr>
+      </w:pPr>
+      <w:r>
+        <w:rPr>
+          <w:rFonts w:ascii="Times New Roman" w:eastAsia="Times New Roman" w:hAnsi="Times New Roman" w:cs="Times New Roman"/>
+          <w:sz w:val="24"/>
+          <w:szCs w:val="24"/>
+        </w:rPr>
+        <w:t xml:space="preserve">If the user clicks the Search Again button they are taken back to the page that allows them </w:t>
+      </w:r>
+      <w:r>
+        <w:rPr>
+          <w:rFonts w:ascii="Times New Roman" w:eastAsia="Times New Roman" w:hAnsi="Times New Roman" w:cs="Times New Roman"/>
+          <w:sz w:val="24"/>
+          <w:szCs w:val="24"/>
+        </w:rPr>
+        <w:t>to enter in a product ID, name, or barcode</w:t>
+      </w:r>
+    </w:p>
+    <w:p>
+      <w:pPr>
+        <w:pStyle w:val="ListParagraph"/>
+        <w:numPr>
+          <w:ilvl w:val="1"/>
+          <w:numId w:val="5"/>
+        </w:numPr>
+        <w:shd w:val="clear" w:color="auto" w:fill="FFFFFF"/>
+        <w:spacing w:before="180" w:after="180" w:line="240" w:lineRule="auto"/>
+        <w:rPr>
+          <w:rFonts w:ascii="Times New Roman" w:eastAsia="Times New Roman" w:hAnsi="Times New Roman" w:cs="Times New Roman"/>
+          <w:sz w:val="24"/>
+          <w:szCs w:val="24"/>
+        </w:rPr>
+      </w:pPr>
+      <w:r>
+        <w:rPr>
+          <w:rFonts w:ascii="Times New Roman" w:eastAsia="Times New Roman" w:hAnsi="Times New Roman" w:cs="Times New Roman"/>
+          <w:sz w:val="24"/>
+          <w:szCs w:val="24"/>
+        </w:rPr>
+        <w:t xml:space="preserve">If the user clicks the Return to Home Screen button </w:t>
+      </w:r>
+      <w:r>
+        <w:rPr>
+          <w:rFonts w:ascii="Times New Roman" w:eastAsia="Times New Roman" w:hAnsi="Times New Roman" w:cs="Times New Roman"/>
+          <w:sz w:val="24"/>
+          <w:szCs w:val="24"/>
+        </w:rPr>
+        <w:t>they are taken back to the home screen</w:t>
+      </w:r>
       <w:bookmarkStart w:id="0" w:name="_GoBack"/>
       <w:bookmarkEnd w:id="0"/>
     </w:p>
     <w:p>
       <w:pPr>
-        <w:shd w:val="clear" w:color="auto" w:fill="FFFFFF"/>
-        <w:spacing w:before="180" w:after="180" w:line="240" w:lineRule="auto"/>
-        <w:rPr>
-          <w:rFonts w:ascii="Times New Roman" w:eastAsia="Times New Roman" w:hAnsi="Times New Roman" w:cs="Times New Roman"/>
-          <w:sz w:val="24"/>
-          <w:szCs w:val="24"/>
-        </w:rPr>
-      </w:pPr>
-    </w:p>
-    <w:p>
-      <w:pPr>
-        <w:shd w:val="clear" w:color="auto" w:fill="FFFFFF"/>
-        <w:spacing w:before="180" w:after="180" w:line="240" w:lineRule="auto"/>
-        <w:rPr>
-          <w:rFonts w:ascii="Times New Roman" w:eastAsia="Times New Roman" w:hAnsi="Times New Roman" w:cs="Times New Roman"/>
-          <w:sz w:val="24"/>
-          <w:szCs w:val="24"/>
-        </w:rPr>
-      </w:pPr>
-      <w:r>
-        <w:rPr>
-          <w:rFonts w:ascii="Times New Roman" w:eastAsia="Times New Roman" w:hAnsi="Times New Roman" w:cs="Times New Roman"/>
-          <w:sz w:val="24"/>
-          <w:szCs w:val="24"/>
-        </w:rPr>
+        <w:pStyle w:val="ListParagraph"/>
+        <w:numPr>
+          <w:ilvl w:val="0"/>
+          <w:numId w:val="5"/>
+        </w:numPr>
+        <w:shd w:val="clear" w:color="auto" w:fill="FFFFFF"/>
+        <w:spacing w:before="180" w:after="180" w:line="240" w:lineRule="auto"/>
+        <w:rPr>
+          <w:rFonts w:ascii="Times New Roman" w:eastAsia="Times New Roman" w:hAnsi="Times New Roman" w:cs="Times New Roman"/>
+          <w:sz w:val="24"/>
+          <w:szCs w:val="24"/>
+        </w:rPr>
+      </w:pPr>
+      <w:r>
+        <w:rPr>
+          <w:rFonts w:ascii="Times New Roman" w:eastAsia="Times New Roman" w:hAnsi="Times New Roman" w:cs="Times New Roman"/>
+          <w:sz w:val="24"/>
+          <w:szCs w:val="24"/>
+        </w:rPr>
+        <w:t>If the user cancels they are taken back to the home screen</w:t>
+      </w:r>
+    </w:p>
+    <w:p>
+      <w:pPr>
+        <w:shd w:val="clear" w:color="auto" w:fill="FFFFFF"/>
+        <w:spacing w:before="180" w:after="180" w:line="240" w:lineRule="auto"/>
+        <w:rPr>
+          <w:rFonts w:ascii="Times New Roman" w:eastAsia="Times New Roman" w:hAnsi="Times New Roman" w:cs="Times New Roman"/>
+          <w:sz w:val="24"/>
+          <w:szCs w:val="24"/>
+        </w:rPr>
+      </w:pPr>
+    </w:p>
+    <w:p>
+      <w:pPr>
+        <w:shd w:val="clear" w:color="auto" w:fill="FFFFFF"/>
+        <w:spacing w:before="180" w:after="180" w:line="240" w:lineRule="auto"/>
+        <w:rPr>
+          <w:rFonts w:ascii="Times New Roman" w:eastAsia="Times New Roman" w:hAnsi="Times New Roman" w:cs="Times New Roman"/>
+          <w:sz w:val="24"/>
+          <w:szCs w:val="24"/>
+        </w:rPr>
+      </w:pPr>
+      <w:r>
+        <w:rPr>
+          <w:rFonts w:ascii="Times New Roman" w:eastAsia="Times New Roman" w:hAnsi="Times New Roman" w:cs="Times New Roman"/>
+          <w:sz w:val="24"/>
+          <w:szCs w:val="24"/>
+        </w:rPr>
+        <w:lastRenderedPageBreak/>
         <w:t>Other Use Cases?</w:t>
       </w:r>
     </w:p>
@@ -1816,7 +2351,7 @@
       </w:pPr>
     </w:p>
     <w:sectPr>
-      <w:headerReference w:type="default" r:id="rId16"/>
+      <w:headerReference w:type="default" r:id="rId18"/>
       <w:pgSz w:w="12240" w:h="15840"/>
       <w:pgMar w:top="1440" w:right="1440" w:bottom="1440" w:left="1440" w:header="720" w:footer="720" w:gutter="0"/>
       <w:cols w:space="720"/>
@@ -2212,6 +2747,95 @@
     </w:lvl>
   </w:abstractNum>
   <w:abstractNum w:abstractNumId="3" w15:restartNumberingAfterBreak="0">
+    <w:nsid w:val="531E5ADD"/>
+    <w:multiLevelType w:val="hybridMultilevel"/>
+    <w:tmpl w:val="D5AA8BFA"/>
+    <w:lvl w:ilvl="0" w:tplc="0409000F">
+      <w:start w:val="1"/>
+      <w:numFmt w:val="decimal"/>
+      <w:lvlText w:val="%1."/>
+      <w:lvlJc w:val="left"/>
+      <w:pPr>
+        <w:ind w:left="720" w:hanging="360"/>
+      </w:pPr>
+      <w:rPr>
+        <w:rFonts w:hint="default"/>
+      </w:rPr>
+    </w:lvl>
+    <w:lvl w:ilvl="1" w:tplc="04090019">
+      <w:start w:val="1"/>
+      <w:numFmt w:val="lowerLetter"/>
+      <w:lvlText w:val="%2."/>
+      <w:lvlJc w:val="left"/>
+      <w:pPr>
+        <w:ind w:left="1440" w:hanging="360"/>
+      </w:pPr>
+    </w:lvl>
+    <w:lvl w:ilvl="2" w:tplc="0409001B" w:tentative="1">
+      <w:start w:val="1"/>
+      <w:numFmt w:val="lowerRoman"/>
+      <w:lvlText w:val="%3."/>
+      <w:lvlJc w:val="right"/>
+      <w:pPr>
+        <w:ind w:left="2160" w:hanging="180"/>
+      </w:pPr>
+    </w:lvl>
+    <w:lvl w:ilvl="3" w:tplc="0409000F" w:tentative="1">
+      <w:start w:val="1"/>
+      <w:numFmt w:val="decimal"/>
+      <w:lvlText w:val="%4."/>
+      <w:lvlJc w:val="left"/>
+      <w:pPr>
+        <w:ind w:left="2880" w:hanging="360"/>
+      </w:pPr>
+    </w:lvl>
+    <w:lvl w:ilvl="4" w:tplc="04090019" w:tentative="1">
+      <w:start w:val="1"/>
+      <w:numFmt w:val="lowerLetter"/>
+      <w:lvlText w:val="%5."/>
+      <w:lvlJc w:val="left"/>
+      <w:pPr>
+        <w:ind w:left="3600" w:hanging="360"/>
+      </w:pPr>
+    </w:lvl>
+    <w:lvl w:ilvl="5" w:tplc="0409001B" w:tentative="1">
+      <w:start w:val="1"/>
+      <w:numFmt w:val="lowerRoman"/>
+      <w:lvlText w:val="%6."/>
+      <w:lvlJc w:val="right"/>
+      <w:pPr>
+        <w:ind w:left="4320" w:hanging="180"/>
+      </w:pPr>
+    </w:lvl>
+    <w:lvl w:ilvl="6" w:tplc="0409000F" w:tentative="1">
+      <w:start w:val="1"/>
+      <w:numFmt w:val="decimal"/>
+      <w:lvlText w:val="%7."/>
+      <w:lvlJc w:val="left"/>
+      <w:pPr>
+        <w:ind w:left="5040" w:hanging="360"/>
+      </w:pPr>
+    </w:lvl>
+    <w:lvl w:ilvl="7" w:tplc="04090019" w:tentative="1">
+      <w:start w:val="1"/>
+      <w:numFmt w:val="lowerLetter"/>
+      <w:lvlText w:val="%8."/>
+      <w:lvlJc w:val="left"/>
+      <w:pPr>
+        <w:ind w:left="5760" w:hanging="360"/>
+      </w:pPr>
+    </w:lvl>
+    <w:lvl w:ilvl="8" w:tplc="0409001B" w:tentative="1">
+      <w:start w:val="1"/>
+      <w:numFmt w:val="lowerRoman"/>
+      <w:lvlText w:val="%9."/>
+      <w:lvlJc w:val="right"/>
+      <w:pPr>
+        <w:ind w:left="6480" w:hanging="180"/>
+      </w:pPr>
+    </w:lvl>
+  </w:abstractNum>
+  <w:abstractNum w:abstractNumId="4" w15:restartNumberingAfterBreak="0">
     <w:nsid w:val="5DD86AC8"/>
     <w:multiLevelType w:val="hybridMultilevel"/>
     <w:tmpl w:val="7FAA2E20"/>
@@ -2307,10 +2931,13 @@
     <w:abstractNumId w:val="0"/>
   </w:num>
   <w:num w:numId="3">
-    <w:abstractNumId w:val="3"/>
+    <w:abstractNumId w:val="4"/>
   </w:num>
   <w:num w:numId="4">
     <w:abstractNumId w:val="1"/>
+  </w:num>
+  <w:num w:numId="5">
+    <w:abstractNumId w:val="3"/>
   </w:num>
 </w:numbering>
 </file>

</xml_diff>